<commit_message>
Updated data flow diagram
</commit_message>
<xml_diff>
--- a/notes/QuickStart.docx
+++ b/notes/QuickStart.docx
@@ -377,6 +377,13 @@
       <w:bookmarkEnd w:id="1"/>
       <w:r>
         <w:rPr>
+          <w:sz w:val="24"/>
+          <w:szCs w:val="24"/>
+        </w:rPr>
+        <w:br/>
+      </w:r>
+      <w:r>
+        <w:rPr>
           <w:b w:val="false"/>
           <w:i w:val="false"/>
           <w:caps w:val="false"/>
@@ -412,6 +419,7 @@
       </w:hyperlink>
       <w:r>
         <w:rPr>
+          <w:rStyle w:val="InternetLink"/>
           <w:b w:val="false"/>
           <w:i w:val="false"/>
           <w:caps w:val="false"/>
@@ -424,132 +432,11 @@
           <w:u w:val="none"/>
           <w:effect w:val="none"/>
         </w:rPr>
-        <w:t>)</w:t>
-      </w:r>
-    </w:p>
-    <w:p>
-      <w:pPr>
-        <w:pStyle w:val="TextBody"/>
-        <w:numPr>
-          <w:ilvl w:val="1"/>
-          <w:numId w:val="5"/>
-        </w:numPr>
-        <w:rPr>
-          <w:rFonts w:ascii="Arial" w:hAnsi="Arial"/>
-          <w:sz w:val="22"/>
-          <w:szCs w:val="22"/>
-        </w:rPr>
-      </w:pPr>
-      <w:r>
-        <w:rPr>
-          <w:sz w:val="24"/>
-          <w:szCs w:val="24"/>
-        </w:rPr>
-        <w:t>dba2asc: converts Slocum binary data to ascii format</w:t>
-      </w:r>
-    </w:p>
-    <w:p>
-      <w:pPr>
-        <w:pStyle w:val="TextBody"/>
-        <w:numPr>
-          <w:ilvl w:val="1"/>
-          <w:numId w:val="5"/>
-        </w:numPr>
-        <w:rPr>
-          <w:rFonts w:ascii="Arial" w:hAnsi="Arial"/>
-          <w:sz w:val="22"/>
-          <w:szCs w:val="22"/>
-        </w:rPr>
-      </w:pPr>
-      <w:r>
-        <w:rPr>
-          <w:sz w:val="24"/>
-          <w:szCs w:val="24"/>
-        </w:rPr>
-        <w:t xml:space="preserve">dba_merge: merge ascii navigation and science files </w:t>
-      </w:r>
-    </w:p>
-    <w:p>
-      <w:pPr>
-        <w:pStyle w:val="TextBody"/>
-        <w:numPr>
-          <w:ilvl w:val="1"/>
-          <w:numId w:val="5"/>
-        </w:numPr>
-        <w:rPr>
-          <w:rFonts w:ascii="Arial" w:hAnsi="Arial"/>
-          <w:sz w:val="22"/>
-          <w:szCs w:val="22"/>
-        </w:rPr>
-      </w:pPr>
-      <w:r>
-        <w:rPr>
-          <w:sz w:val="24"/>
-          <w:szCs w:val="24"/>
-        </w:rPr>
-        <w:t>dba_sensor_filter and dba2_time_filter: filter data based on sensor or timestamps</w:t>
-      </w:r>
-    </w:p>
-    <w:p>
-      <w:pPr>
-        <w:pStyle w:val="TextBody"/>
-        <w:numPr>
-          <w:ilvl w:val="1"/>
-          <w:numId w:val="5"/>
-        </w:numPr>
-        <w:rPr>
-          <w:rFonts w:ascii="Arial" w:hAnsi="Arial"/>
-          <w:sz w:val="22"/>
-          <w:szCs w:val="22"/>
-        </w:rPr>
-      </w:pPr>
-      <w:r>
-        <w:rPr>
-          <w:sz w:val="24"/>
-          <w:szCs w:val="24"/>
-        </w:rPr>
-        <w:t>dba2_orig_matlab: converts ascii Slocum files to Matlab/Octave data files</w:t>
-      </w:r>
-    </w:p>
-    <w:p>
-      <w:pPr>
-        <w:pStyle w:val="TextBody"/>
-        <w:numPr>
-          <w:ilvl w:val="0"/>
-          <w:numId w:val="5"/>
-        </w:numPr>
-        <w:rPr>
-          <w:rFonts w:ascii="Arial" w:hAnsi="Arial"/>
-          <w:sz w:val="22"/>
-          <w:szCs w:val="22"/>
-        </w:rPr>
-      </w:pPr>
-      <w:r>
-        <w:rPr>
-          <w:sz w:val="24"/>
-          <w:szCs w:val="24"/>
-        </w:rPr>
-        <w:t>Matlab jar libraries:</w:t>
-      </w:r>
-    </w:p>
-    <w:p>
-      <w:pPr>
-        <w:pStyle w:val="TextBody"/>
-        <w:numPr>
-          <w:ilvl w:val="1"/>
-          <w:numId w:val="5"/>
-        </w:numPr>
-        <w:rPr/>
-      </w:pPr>
-      <w:r>
-        <w:rPr>
-          <w:sz w:val="24"/>
-          <w:szCs w:val="24"/>
-        </w:rPr>
-        <w:t xml:space="preserve">Data base drivers 9.4 </w:t>
-      </w:r>
-      <w:r>
-        <w:rPr>
+        <w:t xml:space="preserve"> </w:t>
+      </w:r>
+      <w:r>
+        <w:rPr>
+          <w:rStyle w:val="InternetLink"/>
           <w:b w:val="false"/>
           <w:i w:val="false"/>
           <w:caps w:val="false"/>
@@ -562,9 +449,217 @@
           <w:u w:val="none"/>
           <w:effect w:val="none"/>
         </w:rPr>
+        <w:t>for linux or</w:t>
+      </w:r>
+      <w:r>
+        <w:rPr>
+          <w:b w:val="false"/>
+          <w:i w:val="false"/>
+          <w:caps w:val="false"/>
+          <w:smallCaps w:val="false"/>
+          <w:strike w:val="false"/>
+          <w:dstrike w:val="false"/>
+          <w:color w:val="000000"/>
+          <w:sz w:val="24"/>
+          <w:szCs w:val="24"/>
+          <w:u w:val="none"/>
+          <w:effect w:val="none"/>
+        </w:rPr>
+        <w:t xml:space="preserve"> </w:t>
+      </w:r>
+      <w:hyperlink r:id="rId6">
+        <w:r>
+          <w:rPr>
+            <w:rStyle w:val="InternetLink"/>
+            <w:b w:val="false"/>
+            <w:i w:val="false"/>
+            <w:caps w:val="false"/>
+            <w:smallCaps w:val="false"/>
+            <w:strike w:val="false"/>
+            <w:dstrike w:val="false"/>
+            <w:color w:val="000000"/>
+            <w:sz w:val="24"/>
+            <w:szCs w:val="24"/>
+            <w:u w:val="none"/>
+            <w:effect w:val="none"/>
+          </w:rPr>
+          <w:t>coolcloud.mote</w:t>
+        </w:r>
+      </w:hyperlink>
+      <w:hyperlink r:id="rId7">
+        <w:r>
+          <w:rPr>
+            <w:rStyle w:val="InternetLink"/>
+            <w:b w:val="false"/>
+            <w:i w:val="false"/>
+            <w:caps w:val="false"/>
+            <w:smallCaps w:val="false"/>
+            <w:strike w:val="false"/>
+            <w:dstrike w:val="false"/>
+            <w:color w:val="000000"/>
+            <w:sz w:val="24"/>
+            <w:szCs w:val="24"/>
+            <w:u w:val="none"/>
+            <w:effect w:val="none"/>
+          </w:rPr>
+          <w:t>/slocum</w:t>
+        </w:r>
+      </w:hyperlink>
+      <w:r>
+        <w:rPr>
+          <w:b w:val="false"/>
+          <w:i w:val="false"/>
+          <w:caps w:val="false"/>
+          <w:smallCaps w:val="false"/>
+          <w:strike w:val="false"/>
+          <w:dstrike w:val="false"/>
+          <w:color w:val="000000"/>
+          <w:sz w:val="24"/>
+          <w:szCs w:val="24"/>
+          <w:u w:val="none"/>
+          <w:effect w:val="none"/>
+        </w:rPr>
+        <w:t xml:space="preserve"> for windows)</w:t>
+      </w:r>
+    </w:p>
+    <w:p>
+      <w:pPr>
+        <w:pStyle w:val="TextBody"/>
+        <w:numPr>
+          <w:ilvl w:val="1"/>
+          <w:numId w:val="5"/>
+        </w:numPr>
+        <w:rPr>
+          <w:rFonts w:ascii="Arial" w:hAnsi="Arial"/>
+          <w:sz w:val="22"/>
+          <w:szCs w:val="22"/>
+        </w:rPr>
+      </w:pPr>
+      <w:r>
+        <w:rPr>
+          <w:sz w:val="24"/>
+          <w:szCs w:val="24"/>
+        </w:rPr>
+        <w:t>dba2asc: converts Slocum binary data to ascii format</w:t>
+      </w:r>
+    </w:p>
+    <w:p>
+      <w:pPr>
+        <w:pStyle w:val="TextBody"/>
+        <w:numPr>
+          <w:ilvl w:val="1"/>
+          <w:numId w:val="5"/>
+        </w:numPr>
+        <w:rPr>
+          <w:rFonts w:ascii="Arial" w:hAnsi="Arial"/>
+          <w:sz w:val="22"/>
+          <w:szCs w:val="22"/>
+        </w:rPr>
+      </w:pPr>
+      <w:r>
+        <w:rPr>
+          <w:sz w:val="24"/>
+          <w:szCs w:val="24"/>
+        </w:rPr>
+        <w:t xml:space="preserve">dba_merge: merge ascii navigation and science files </w:t>
+      </w:r>
+    </w:p>
+    <w:p>
+      <w:pPr>
+        <w:pStyle w:val="TextBody"/>
+        <w:numPr>
+          <w:ilvl w:val="1"/>
+          <w:numId w:val="5"/>
+        </w:numPr>
+        <w:rPr>
+          <w:rFonts w:ascii="Arial" w:hAnsi="Arial"/>
+          <w:sz w:val="22"/>
+          <w:szCs w:val="22"/>
+        </w:rPr>
+      </w:pPr>
+      <w:r>
+        <w:rPr>
+          <w:sz w:val="24"/>
+          <w:szCs w:val="24"/>
+        </w:rPr>
+        <w:t>dba_sensor_filter and dba2_time_filter: filter data based on sensor or timestamps</w:t>
+      </w:r>
+    </w:p>
+    <w:p>
+      <w:pPr>
+        <w:pStyle w:val="TextBody"/>
+        <w:numPr>
+          <w:ilvl w:val="1"/>
+          <w:numId w:val="5"/>
+        </w:numPr>
+        <w:rPr>
+          <w:rFonts w:ascii="Arial" w:hAnsi="Arial"/>
+          <w:sz w:val="22"/>
+          <w:szCs w:val="22"/>
+        </w:rPr>
+      </w:pPr>
+      <w:r>
+        <w:rPr>
+          <w:sz w:val="24"/>
+          <w:szCs w:val="24"/>
+        </w:rPr>
+        <w:t>dba2_orig_matlab: converts ascii Slocum files to Matlab/Octave data files</w:t>
+      </w:r>
+    </w:p>
+    <w:p>
+      <w:pPr>
+        <w:pStyle w:val="TextBody"/>
+        <w:numPr>
+          <w:ilvl w:val="0"/>
+          <w:numId w:val="5"/>
+        </w:numPr>
+        <w:rPr>
+          <w:rFonts w:ascii="Arial" w:hAnsi="Arial"/>
+          <w:sz w:val="22"/>
+          <w:szCs w:val="22"/>
+        </w:rPr>
+      </w:pPr>
+      <w:r>
+        <w:rPr>
+          <w:sz w:val="24"/>
+          <w:szCs w:val="24"/>
+        </w:rPr>
+        <w:t>Matlab jar libraries:</w:t>
+      </w:r>
+    </w:p>
+    <w:p>
+      <w:pPr>
+        <w:pStyle w:val="TextBody"/>
+        <w:numPr>
+          <w:ilvl w:val="1"/>
+          <w:numId w:val="5"/>
+        </w:numPr>
+        <w:rPr/>
+      </w:pPr>
+      <w:r>
+        <w:rPr>
+          <w:sz w:val="24"/>
+          <w:szCs w:val="24"/>
+        </w:rPr>
+        <w:t xml:space="preserve">Data base drivers 9.4 </w:t>
+      </w:r>
+      <w:r>
+        <w:rPr>
+          <w:b w:val="false"/>
+          <w:i w:val="false"/>
+          <w:caps w:val="false"/>
+          <w:smallCaps w:val="false"/>
+          <w:strike w:val="false"/>
+          <w:dstrike w:val="false"/>
+          <w:color w:val="000000"/>
+          <w:sz w:val="24"/>
+          <w:szCs w:val="24"/>
+          <w:u w:val="none"/>
+          <w:effect w:val="none"/>
+        </w:rPr>
         <w:t>(</w:t>
       </w:r>
-      <w:hyperlink r:id="rId6">
+      <w:hyperlink r:id="rId8">
         <w:r>
           <w:rPr>
             <w:rStyle w:val="InternetLink"/>
@@ -625,7 +720,7 @@
         </w:rPr>
         <w:t>NetCDF 4.2 library (</w:t>
       </w:r>
-      <w:hyperlink r:id="rId7">
+      <w:hyperlink r:id="rId9">
         <w:r>
           <w:rPr>
             <w:rStyle w:val="InternetLink"/>
@@ -700,7 +795,7 @@
         </w:rPr>
         <w:t xml:space="preserve">Clone repository at </w:t>
       </w:r>
-      <w:hyperlink r:id="rId8">
+      <w:hyperlink r:id="rId10">
         <w:r>
           <w:rPr>
             <w:rStyle w:val="InternetLink"/>
@@ -1172,7 +1267,7 @@
         </w:rPr>
         <w:t xml:space="preserve"> from the glider_toolbox. Additionally, an online version of the of the documentation is available </w:t>
       </w:r>
-      <w:hyperlink r:id="rId9">
+      <w:hyperlink r:id="rId11">
         <w:r>
           <w:rPr>
             <w:rStyle w:val="InternetLink"/>
@@ -1428,16 +1523,13 @@
         <w:t>Th</w:t>
       </w:r>
       <w:r>
-        <w:rPr>
-          <w:rFonts w:ascii="Liberation Serif" w:hAnsi="Liberation Serif"/>
-        </w:rPr>
+        <w:rPr/>
         <w:t xml:space="preserve">e </w:t>
       </w:r>
-      <w:hyperlink r:id="rId10">
+      <w:hyperlink r:id="rId12">
         <w:r>
           <w:rPr>
             <w:rStyle w:val="SourceText"/>
-            <w:rFonts w:ascii="Liberation Serif" w:hAnsi="Liberation Serif"/>
             <w:b w:val="false"/>
             <w:i w:val="false"/>
             <w:caps w:val="false"/>
@@ -1455,9 +1547,7 @@
         </w:r>
       </w:hyperlink>
       <w:r>
-        <w:rPr>
-          <w:rFonts w:ascii="Liberation Serif" w:hAnsi="Liberation Serif"/>
-        </w:rPr>
+        <w:rPr/>
         <w:t xml:space="preserve"> ex</w:t>
       </w:r>
       <w:r>
@@ -1512,17 +1602,14 @@
         <w:rPr/>
       </w:pPr>
       <w:r>
-        <w:rPr>
-          <w:rFonts w:ascii="Liberation Serif" w:hAnsi="Liberation Serif"/>
-        </w:rPr>
+        <w:rPr/>
         <w:t xml:space="preserve">The </w:t>
       </w:r>
-      <w:hyperlink r:id="rId11">
+      <w:hyperlink r:id="rId13">
         <w:bookmarkStart w:id="7" w:name="__DdeLink__1052_1137957607"/>
         <w:r>
           <w:rPr>
             <w:rStyle w:val="SourceText"/>
-            <w:rFonts w:ascii="Liberation Serif" w:hAnsi="Liberation Serif"/>
             <w:b w:val="false"/>
             <w:i w:val="false"/>
             <w:caps w:val="false"/>
@@ -1540,16 +1627,12 @@
         </w:r>
       </w:hyperlink>
       <w:r>
-        <w:rPr>
-          <w:rFonts w:ascii="Liberation Serif" w:hAnsi="Liberation Serif"/>
-        </w:rPr>
+        <w:rPr/>
         <w:t xml:space="preserve"> </w:t>
       </w:r>
       <w:bookmarkEnd w:id="7"/>
       <w:r>
-        <w:rPr>
-          <w:rFonts w:ascii="Liberation Serif" w:hAnsi="Liberation Serif"/>
-        </w:rPr>
+        <w:rPr/>
         <w:t>ex</w:t>
       </w:r>
       <w:r>
@@ -1585,7 +1668,7 @@
         <w:rPr/>
         <w:t xml:space="preserve">The GTB recently includes a set of processing functions that allow users to input custom information for specific runs. The first function </w:t>
       </w:r>
-      <w:hyperlink r:id="rId12">
+      <w:hyperlink r:id="rId14">
         <w:r>
           <w:rPr>
             <w:rStyle w:val="InternetLink"/>
@@ -1626,7 +1709,7 @@
         <w:rPr/>
         <w:t xml:space="preserve">The second function is </w:t>
       </w:r>
-      <w:hyperlink r:id="rId13">
+      <w:hyperlink r:id="rId15">
         <w:r>
           <w:rPr>
             <w:rStyle w:val="InternetLink"/>
@@ -1667,11 +1750,7 @@
       </w:pPr>
       <w:r>
         <w:rPr/>
-        <w:t xml:space="preserve">Previous versions of the GTB required editing Matlab configuration functions to customize the configuration to the needs of the users. Currently, the approach of the GTB differs in the sense that the configuration files are set to a default configuration that allows the user to </w:t>
-      </w:r>
-      <w:r>
-        <w:rPr/>
-        <w:t>process data in a basic mode without the need to edit the code. For a more complex setup, users add or edit text files that are read by the processing scripts and functions to overwrite the default values. With this approach, different types of processing are performed by running it using different configuration files. Configuration files may live in any place in the disk but it is recommended to use the config folder in the installation path for consistency. The configMainRT.txt and configMainDT.txt are used by the real and delayed time mode processing. Custom files may be created in the config folder with no arbitrary name format. No parameter is required to be defined in the configuration file. Any parameter that is present in the configuration file will be used for the processing over default or input variables of the functions. The available parameters are defined in the configTemplate.txt file that also describe the parameters using commented lines. Users can use the “#” to write comments in their own configuration files.</w:t>
+        <w:t>Previous versions of the GTB required editing Matlab configuration functions to customize the configuration to the needs of the users. Currently, the approach of the GTB differs in the sense that the configuration files are set to a default configuration that allows the user to process data in a basic mode without the need to edit the code. For a more complex setup, users add or edit text files that are read by the processing scripts and functions to overwrite the default values. With this approach, different types of processing are performed by running it using different configuration files. Configuration files may live in any place in the disk but it is recommended to use the config folder in the installation path for consistency. The configMainRT.txt and configMainDT.txt are used by the real and delayed time mode processing. Custom files may be created in the config folder with no arbitrary name format. No parameter is required to be defined in the configuration file. Any parameter that is present in the configuration file will be used for the processing over default or input variables of the functions. The available parameters are defined in the configTemplate.txt file that also describe the parameters using commented lines. Users can use the “#” to write comments in their own configuration files.</w:t>
       </w:r>
     </w:p>
     <w:p>
@@ -1728,36 +1807,36 @@
         <w:jc w:val="center"/>
         <w:tblInd w:w="0" w:type="dxa"/>
         <w:tblBorders>
-          <w:top w:val="single" w:sz="2" w:space="0" w:color="000000"/>
-          <w:left w:val="single" w:sz="2" w:space="0" w:color="000000"/>
-          <w:bottom w:val="single" w:sz="2" w:space="0" w:color="000000"/>
-          <w:insideH w:val="single" w:sz="2" w:space="0" w:color="000000"/>
+          <w:top w:val="single" w:sz="2" w:space="0" w:color="000001"/>
+          <w:left w:val="single" w:sz="2" w:space="0" w:color="000001"/>
+          <w:bottom w:val="single" w:sz="2" w:space="0" w:color="000001"/>
+          <w:insideH w:val="single" w:sz="2" w:space="0" w:color="000001"/>
         </w:tblBorders>
         <w:tblCellMar>
           <w:top w:w="55" w:type="dxa"/>
-          <w:left w:w="54" w:type="dxa"/>
+          <w:left w:w="51" w:type="dxa"/>
           <w:bottom w:w="55" w:type="dxa"/>
           <w:right w:w="55" w:type="dxa"/>
         </w:tblCellMar>
       </w:tblPr>
       <w:tblGrid>
-        <w:gridCol w:w="2265"/>
+        <w:gridCol w:w="2264"/>
         <w:gridCol w:w="2837"/>
       </w:tblGrid>
       <w:tr>
         <w:trPr/>
         <w:tc>
           <w:tcPr>
-            <w:tcW w:w="2265" w:type="dxa"/>
+            <w:tcW w:w="2264" w:type="dxa"/>
             <w:tcBorders>
-              <w:top w:val="single" w:sz="2" w:space="0" w:color="000000"/>
-              <w:left w:val="single" w:sz="2" w:space="0" w:color="000000"/>
-              <w:bottom w:val="single" w:sz="2" w:space="0" w:color="000000"/>
-              <w:insideH w:val="single" w:sz="2" w:space="0" w:color="000000"/>
+              <w:top w:val="single" w:sz="2" w:space="0" w:color="000001"/>
+              <w:left w:val="single" w:sz="2" w:space="0" w:color="000001"/>
+              <w:bottom w:val="single" w:sz="2" w:space="0" w:color="000001"/>
+              <w:insideH w:val="single" w:sz="2" w:space="0" w:color="000001"/>
             </w:tcBorders>
             <w:shd w:fill="DDDDDD" w:val="clear"/>
             <w:tcMar>
-              <w:left w:w="54" w:type="dxa"/>
+              <w:left w:w="51" w:type="dxa"/>
             </w:tcMar>
           </w:tcPr>
           <w:p>
@@ -1784,16 +1863,16 @@
           <w:tcPr>
             <w:tcW w:w="2837" w:type="dxa"/>
             <w:tcBorders>
-              <w:top w:val="single" w:sz="2" w:space="0" w:color="000000"/>
-              <w:left w:val="single" w:sz="2" w:space="0" w:color="000000"/>
-              <w:bottom w:val="single" w:sz="2" w:space="0" w:color="000000"/>
-              <w:right w:val="single" w:sz="2" w:space="0" w:color="000000"/>
-              <w:insideH w:val="single" w:sz="2" w:space="0" w:color="000000"/>
-              <w:insideV w:val="single" w:sz="2" w:space="0" w:color="000000"/>
+              <w:top w:val="single" w:sz="2" w:space="0" w:color="000001"/>
+              <w:left w:val="single" w:sz="2" w:space="0" w:color="000001"/>
+              <w:bottom w:val="single" w:sz="2" w:space="0" w:color="000001"/>
+              <w:right w:val="single" w:sz="2" w:space="0" w:color="000001"/>
+              <w:insideH w:val="single" w:sz="2" w:space="0" w:color="000001"/>
+              <w:insideV w:val="single" w:sz="2" w:space="0" w:color="000001"/>
             </w:tcBorders>
             <w:shd w:fill="DDDDDD" w:val="clear"/>
             <w:tcMar>
-              <w:left w:w="54" w:type="dxa"/>
+              <w:left w:w="51" w:type="dxa"/>
             </w:tcMar>
           </w:tcPr>
           <w:p>
@@ -1821,15 +1900,16 @@
         <w:trPr/>
         <w:tc>
           <w:tcPr>
-            <w:tcW w:w="2265" w:type="dxa"/>
+            <w:tcW w:w="2264" w:type="dxa"/>
             <w:tcBorders>
-              <w:left w:val="single" w:sz="2" w:space="0" w:color="000000"/>
-              <w:bottom w:val="single" w:sz="2" w:space="0" w:color="000000"/>
-              <w:insideH w:val="single" w:sz="2" w:space="0" w:color="000000"/>
+              <w:top w:val="single" w:sz="2" w:space="0" w:color="000001"/>
+              <w:left w:val="single" w:sz="2" w:space="0" w:color="000001"/>
+              <w:bottom w:val="single" w:sz="2" w:space="0" w:color="000001"/>
+              <w:insideH w:val="single" w:sz="2" w:space="0" w:color="000001"/>
             </w:tcBorders>
             <w:shd w:fill="auto" w:val="clear"/>
             <w:tcMar>
-              <w:left w:w="54" w:type="dxa"/>
+              <w:left w:w="51" w:type="dxa"/>
             </w:tcMar>
           </w:tcPr>
           <w:p>
@@ -1850,15 +1930,16 @@
           <w:tcPr>
             <w:tcW w:w="2837" w:type="dxa"/>
             <w:tcBorders>
-              <w:left w:val="single" w:sz="2" w:space="0" w:color="000000"/>
-              <w:bottom w:val="single" w:sz="2" w:space="0" w:color="000000"/>
-              <w:right w:val="single" w:sz="2" w:space="0" w:color="000000"/>
-              <w:insideH w:val="single" w:sz="2" w:space="0" w:color="000000"/>
-              <w:insideV w:val="single" w:sz="2" w:space="0" w:color="000000"/>
+              <w:top w:val="single" w:sz="2" w:space="0" w:color="000001"/>
+              <w:left w:val="single" w:sz="2" w:space="0" w:color="000001"/>
+              <w:bottom w:val="single" w:sz="2" w:space="0" w:color="000001"/>
+              <w:right w:val="single" w:sz="2" w:space="0" w:color="000001"/>
+              <w:insideH w:val="single" w:sz="2" w:space="0" w:color="000001"/>
+              <w:insideV w:val="single" w:sz="2" w:space="0" w:color="000001"/>
             </w:tcBorders>
             <w:shd w:fill="auto" w:val="clear"/>
             <w:tcMar>
-              <w:left w:w="54" w:type="dxa"/>
+              <w:left w:w="51" w:type="dxa"/>
             </w:tcMar>
           </w:tcPr>
           <w:p>
@@ -1880,15 +1961,16 @@
         <w:trPr/>
         <w:tc>
           <w:tcPr>
-            <w:tcW w:w="2265" w:type="dxa"/>
+            <w:tcW w:w="2264" w:type="dxa"/>
             <w:tcBorders>
-              <w:left w:val="single" w:sz="2" w:space="0" w:color="000000"/>
-              <w:bottom w:val="single" w:sz="2" w:space="0" w:color="000000"/>
-              <w:insideH w:val="single" w:sz="2" w:space="0" w:color="000000"/>
+              <w:top w:val="single" w:sz="2" w:space="0" w:color="000001"/>
+              <w:left w:val="single" w:sz="2" w:space="0" w:color="000001"/>
+              <w:bottom w:val="single" w:sz="2" w:space="0" w:color="000001"/>
+              <w:insideH w:val="single" w:sz="2" w:space="0" w:color="000001"/>
             </w:tcBorders>
             <w:shd w:fill="auto" w:val="clear"/>
             <w:tcMar>
-              <w:left w:w="54" w:type="dxa"/>
+              <w:left w:w="51" w:type="dxa"/>
             </w:tcMar>
           </w:tcPr>
           <w:p>
@@ -1908,15 +1990,16 @@
           <w:tcPr>
             <w:tcW w:w="2837" w:type="dxa"/>
             <w:tcBorders>
-              <w:left w:val="single" w:sz="2" w:space="0" w:color="000000"/>
-              <w:bottom w:val="single" w:sz="2" w:space="0" w:color="000000"/>
-              <w:right w:val="single" w:sz="2" w:space="0" w:color="000000"/>
-              <w:insideH w:val="single" w:sz="2" w:space="0" w:color="000000"/>
-              <w:insideV w:val="single" w:sz="2" w:space="0" w:color="000000"/>
+              <w:top w:val="single" w:sz="2" w:space="0" w:color="000001"/>
+              <w:left w:val="single" w:sz="2" w:space="0" w:color="000001"/>
+              <w:bottom w:val="single" w:sz="2" w:space="0" w:color="000001"/>
+              <w:right w:val="single" w:sz="2" w:space="0" w:color="000001"/>
+              <w:insideH w:val="single" w:sz="2" w:space="0" w:color="000001"/>
+              <w:insideV w:val="single" w:sz="2" w:space="0" w:color="000001"/>
             </w:tcBorders>
             <w:shd w:fill="auto" w:val="clear"/>
             <w:tcMar>
-              <w:left w:w="54" w:type="dxa"/>
+              <w:left w:w="51" w:type="dxa"/>
             </w:tcMar>
           </w:tcPr>
           <w:p>
@@ -1937,15 +2020,16 @@
         <w:trPr/>
         <w:tc>
           <w:tcPr>
-            <w:tcW w:w="2265" w:type="dxa"/>
+            <w:tcW w:w="2264" w:type="dxa"/>
             <w:tcBorders>
-              <w:left w:val="single" w:sz="2" w:space="0" w:color="000000"/>
-              <w:bottom w:val="single" w:sz="2" w:space="0" w:color="000000"/>
-              <w:insideH w:val="single" w:sz="2" w:space="0" w:color="000000"/>
+              <w:top w:val="single" w:sz="2" w:space="0" w:color="000001"/>
+              <w:left w:val="single" w:sz="2" w:space="0" w:color="000001"/>
+              <w:bottom w:val="single" w:sz="2" w:space="0" w:color="000001"/>
+              <w:insideH w:val="single" w:sz="2" w:space="0" w:color="000001"/>
             </w:tcBorders>
             <w:shd w:fill="auto" w:val="clear"/>
             <w:tcMar>
-              <w:left w:w="54" w:type="dxa"/>
+              <w:left w:w="51" w:type="dxa"/>
             </w:tcMar>
           </w:tcPr>
           <w:p>
@@ -1965,15 +2049,16 @@
           <w:tcPr>
             <w:tcW w:w="2837" w:type="dxa"/>
             <w:tcBorders>
-              <w:left w:val="single" w:sz="2" w:space="0" w:color="000000"/>
-              <w:bottom w:val="single" w:sz="2" w:space="0" w:color="000000"/>
-              <w:right w:val="single" w:sz="2" w:space="0" w:color="000000"/>
-              <w:insideH w:val="single" w:sz="2" w:space="0" w:color="000000"/>
-              <w:insideV w:val="single" w:sz="2" w:space="0" w:color="000000"/>
+              <w:top w:val="single" w:sz="2" w:space="0" w:color="000001"/>
+              <w:left w:val="single" w:sz="2" w:space="0" w:color="000001"/>
+              <w:bottom w:val="single" w:sz="2" w:space="0" w:color="000001"/>
+              <w:right w:val="single" w:sz="2" w:space="0" w:color="000001"/>
+              <w:insideH w:val="single" w:sz="2" w:space="0" w:color="000001"/>
+              <w:insideV w:val="single" w:sz="2" w:space="0" w:color="000001"/>
             </w:tcBorders>
             <w:shd w:fill="auto" w:val="clear"/>
             <w:tcMar>
-              <w:left w:w="54" w:type="dxa"/>
+              <w:left w:w="51" w:type="dxa"/>
             </w:tcMar>
           </w:tcPr>
           <w:p>
@@ -1994,15 +2079,16 @@
         <w:trPr/>
         <w:tc>
           <w:tcPr>
-            <w:tcW w:w="2265" w:type="dxa"/>
+            <w:tcW w:w="2264" w:type="dxa"/>
             <w:tcBorders>
-              <w:left w:val="single" w:sz="2" w:space="0" w:color="000000"/>
-              <w:bottom w:val="single" w:sz="2" w:space="0" w:color="000000"/>
-              <w:insideH w:val="single" w:sz="2" w:space="0" w:color="000000"/>
+              <w:top w:val="single" w:sz="2" w:space="0" w:color="000001"/>
+              <w:left w:val="single" w:sz="2" w:space="0" w:color="000001"/>
+              <w:bottom w:val="single" w:sz="2" w:space="0" w:color="000001"/>
+              <w:insideH w:val="single" w:sz="2" w:space="0" w:color="000001"/>
             </w:tcBorders>
             <w:shd w:fill="auto" w:val="clear"/>
             <w:tcMar>
-              <w:left w:w="54" w:type="dxa"/>
+              <w:left w:w="51" w:type="dxa"/>
             </w:tcMar>
           </w:tcPr>
           <w:p>
@@ -2022,15 +2108,16 @@
           <w:tcPr>
             <w:tcW w:w="2837" w:type="dxa"/>
             <w:tcBorders>
-              <w:left w:val="single" w:sz="2" w:space="0" w:color="000000"/>
-              <w:bottom w:val="single" w:sz="2" w:space="0" w:color="000000"/>
-              <w:right w:val="single" w:sz="2" w:space="0" w:color="000000"/>
-              <w:insideH w:val="single" w:sz="2" w:space="0" w:color="000000"/>
-              <w:insideV w:val="single" w:sz="2" w:space="0" w:color="000000"/>
+              <w:top w:val="single" w:sz="2" w:space="0" w:color="000001"/>
+              <w:left w:val="single" w:sz="2" w:space="0" w:color="000001"/>
+              <w:bottom w:val="single" w:sz="2" w:space="0" w:color="000001"/>
+              <w:right w:val="single" w:sz="2" w:space="0" w:color="000001"/>
+              <w:insideH w:val="single" w:sz="2" w:space="0" w:color="000001"/>
+              <w:insideV w:val="single" w:sz="2" w:space="0" w:color="000001"/>
             </w:tcBorders>
             <w:shd w:fill="auto" w:val="clear"/>
             <w:tcMar>
-              <w:left w:w="54" w:type="dxa"/>
+              <w:left w:w="51" w:type="dxa"/>
             </w:tcMar>
           </w:tcPr>
           <w:p>
@@ -2051,15 +2138,16 @@
         <w:trPr/>
         <w:tc>
           <w:tcPr>
-            <w:tcW w:w="2265" w:type="dxa"/>
+            <w:tcW w:w="2264" w:type="dxa"/>
             <w:tcBorders>
-              <w:left w:val="single" w:sz="2" w:space="0" w:color="000000"/>
-              <w:bottom w:val="single" w:sz="2" w:space="0" w:color="000000"/>
-              <w:insideH w:val="single" w:sz="2" w:space="0" w:color="000000"/>
+              <w:top w:val="single" w:sz="2" w:space="0" w:color="000001"/>
+              <w:left w:val="single" w:sz="2" w:space="0" w:color="000001"/>
+              <w:bottom w:val="single" w:sz="2" w:space="0" w:color="000001"/>
+              <w:insideH w:val="single" w:sz="2" w:space="0" w:color="000001"/>
             </w:tcBorders>
             <w:shd w:fill="auto" w:val="clear"/>
             <w:tcMar>
-              <w:left w:w="54" w:type="dxa"/>
+              <w:left w:w="51" w:type="dxa"/>
             </w:tcMar>
           </w:tcPr>
           <w:p>
@@ -2079,15 +2167,16 @@
           <w:tcPr>
             <w:tcW w:w="2837" w:type="dxa"/>
             <w:tcBorders>
-              <w:left w:val="single" w:sz="2" w:space="0" w:color="000000"/>
-              <w:bottom w:val="single" w:sz="2" w:space="0" w:color="000000"/>
-              <w:right w:val="single" w:sz="2" w:space="0" w:color="000000"/>
-              <w:insideH w:val="single" w:sz="2" w:space="0" w:color="000000"/>
-              <w:insideV w:val="single" w:sz="2" w:space="0" w:color="000000"/>
+              <w:top w:val="single" w:sz="2" w:space="0" w:color="000001"/>
+              <w:left w:val="single" w:sz="2" w:space="0" w:color="000001"/>
+              <w:bottom w:val="single" w:sz="2" w:space="0" w:color="000001"/>
+              <w:right w:val="single" w:sz="2" w:space="0" w:color="000001"/>
+              <w:insideH w:val="single" w:sz="2" w:space="0" w:color="000001"/>
+              <w:insideV w:val="single" w:sz="2" w:space="0" w:color="000001"/>
             </w:tcBorders>
             <w:shd w:fill="auto" w:val="clear"/>
             <w:tcMar>
-              <w:left w:w="54" w:type="dxa"/>
+              <w:left w:w="51" w:type="dxa"/>
             </w:tcMar>
           </w:tcPr>
           <w:p>
@@ -2108,15 +2197,16 @@
         <w:trPr/>
         <w:tc>
           <w:tcPr>
-            <w:tcW w:w="2265" w:type="dxa"/>
+            <w:tcW w:w="2264" w:type="dxa"/>
             <w:tcBorders>
-              <w:left w:val="single" w:sz="2" w:space="0" w:color="000000"/>
-              <w:bottom w:val="single" w:sz="2" w:space="0" w:color="000000"/>
-              <w:insideH w:val="single" w:sz="2" w:space="0" w:color="000000"/>
+              <w:top w:val="single" w:sz="2" w:space="0" w:color="000001"/>
+              <w:left w:val="single" w:sz="2" w:space="0" w:color="000001"/>
+              <w:bottom w:val="single" w:sz="2" w:space="0" w:color="000001"/>
+              <w:insideH w:val="single" w:sz="2" w:space="0" w:color="000001"/>
             </w:tcBorders>
             <w:shd w:fill="auto" w:val="clear"/>
             <w:tcMar>
-              <w:left w:w="54" w:type="dxa"/>
+              <w:left w:w="51" w:type="dxa"/>
             </w:tcMar>
           </w:tcPr>
           <w:p>
@@ -2136,15 +2226,16 @@
           <w:tcPr>
             <w:tcW w:w="2837" w:type="dxa"/>
             <w:tcBorders>
-              <w:left w:val="single" w:sz="2" w:space="0" w:color="000000"/>
-              <w:bottom w:val="single" w:sz="2" w:space="0" w:color="000000"/>
-              <w:right w:val="single" w:sz="2" w:space="0" w:color="000000"/>
-              <w:insideH w:val="single" w:sz="2" w:space="0" w:color="000000"/>
-              <w:insideV w:val="single" w:sz="2" w:space="0" w:color="000000"/>
+              <w:top w:val="single" w:sz="2" w:space="0" w:color="000001"/>
+              <w:left w:val="single" w:sz="2" w:space="0" w:color="000001"/>
+              <w:bottom w:val="single" w:sz="2" w:space="0" w:color="000001"/>
+              <w:right w:val="single" w:sz="2" w:space="0" w:color="000001"/>
+              <w:insideH w:val="single" w:sz="2" w:space="0" w:color="000001"/>
+              <w:insideV w:val="single" w:sz="2" w:space="0" w:color="000001"/>
             </w:tcBorders>
             <w:shd w:fill="auto" w:val="clear"/>
             <w:tcMar>
-              <w:left w:w="54" w:type="dxa"/>
+              <w:left w:w="51" w:type="dxa"/>
             </w:tcMar>
           </w:tcPr>
           <w:p>
@@ -2165,15 +2256,16 @@
         <w:trPr/>
         <w:tc>
           <w:tcPr>
-            <w:tcW w:w="2265" w:type="dxa"/>
+            <w:tcW w:w="2264" w:type="dxa"/>
             <w:tcBorders>
-              <w:left w:val="single" w:sz="2" w:space="0" w:color="000000"/>
-              <w:bottom w:val="single" w:sz="2" w:space="0" w:color="000000"/>
-              <w:insideH w:val="single" w:sz="2" w:space="0" w:color="000000"/>
+              <w:top w:val="single" w:sz="2" w:space="0" w:color="000001"/>
+              <w:left w:val="single" w:sz="2" w:space="0" w:color="000001"/>
+              <w:bottom w:val="single" w:sz="2" w:space="0" w:color="000001"/>
+              <w:insideH w:val="single" w:sz="2" w:space="0" w:color="000001"/>
             </w:tcBorders>
             <w:shd w:fill="auto" w:val="clear"/>
             <w:tcMar>
-              <w:left w:w="54" w:type="dxa"/>
+              <w:left w:w="51" w:type="dxa"/>
             </w:tcMar>
           </w:tcPr>
           <w:p>
@@ -2193,15 +2285,16 @@
           <w:tcPr>
             <w:tcW w:w="2837" w:type="dxa"/>
             <w:tcBorders>
-              <w:left w:val="single" w:sz="2" w:space="0" w:color="000000"/>
-              <w:bottom w:val="single" w:sz="2" w:space="0" w:color="000000"/>
-              <w:right w:val="single" w:sz="2" w:space="0" w:color="000000"/>
-              <w:insideH w:val="single" w:sz="2" w:space="0" w:color="000000"/>
-              <w:insideV w:val="single" w:sz="2" w:space="0" w:color="000000"/>
+              <w:top w:val="single" w:sz="2" w:space="0" w:color="000001"/>
+              <w:left w:val="single" w:sz="2" w:space="0" w:color="000001"/>
+              <w:bottom w:val="single" w:sz="2" w:space="0" w:color="000001"/>
+              <w:right w:val="single" w:sz="2" w:space="0" w:color="000001"/>
+              <w:insideH w:val="single" w:sz="2" w:space="0" w:color="000001"/>
+              <w:insideV w:val="single" w:sz="2" w:space="0" w:color="000001"/>
             </w:tcBorders>
             <w:shd w:fill="auto" w:val="clear"/>
             <w:tcMar>
-              <w:left w:w="54" w:type="dxa"/>
+              <w:left w:w="51" w:type="dxa"/>
             </w:tcMar>
           </w:tcPr>
           <w:p>
@@ -2247,31 +2340,7 @@
       </w:pPr>
       <w:r>
         <w:rPr/>
-        <w:t xml:space="preserve">Potentially, users can use any database, table and field names. However, this is not allowed yet using the configuration files. Therefore, they should edit the  </w:t>
-      </w:r>
-      <w:r>
-        <w:rPr/>
-        <w:t xml:space="preserve">configDTDeploymentInfoQueryDB </w:t>
-      </w:r>
-      <w:r>
-        <w:rPr/>
-        <w:t xml:space="preserve">and/or </w:t>
-      </w:r>
-      <w:r>
-        <w:rPr/>
-        <w:t>config</w:t>
-      </w:r>
-      <w:r>
-        <w:rPr/>
-        <w:t>R</w:t>
-      </w:r>
-      <w:r>
-        <w:rPr/>
-        <w:t xml:space="preserve">TDeploymentInfoQueryDB </w:t>
-      </w:r>
-      <w:r>
-        <w:rPr/>
-        <w:t>accordingly at their own risk.</w:t>
+        <w:t>Potentially, users can use any database, table and field names. However, this is not allowed yet using the configuration files. Therefore, they should edit the  configDTDeploymentInfoQueryDB and/or configRTDeploymentInfoQueryDB accordingly at their own risk.</w:t>
       </w:r>
     </w:p>
     <w:sectPr>
@@ -4088,6 +4157,139 @@
       <w:rFonts w:cs="OpenSymbol"/>
     </w:rPr>
   </w:style>
+  <w:style w:type="character" w:styleId="ListLabel136">
+    <w:name w:val="ListLabel 136"/>
+    <w:qFormat/>
+    <w:rPr>
+      <w:rFonts w:ascii="Arial" w:hAnsi="Arial" w:cs="OpenSymbol"/>
+      <w:sz w:val="22"/>
+    </w:rPr>
+  </w:style>
+  <w:style w:type="character" w:styleId="ListLabel137">
+    <w:name w:val="ListLabel 137"/>
+    <w:qFormat/>
+    <w:rPr>
+      <w:rFonts w:ascii="Arial" w:hAnsi="Arial" w:cs="OpenSymbol"/>
+      <w:sz w:val="22"/>
+    </w:rPr>
+  </w:style>
+  <w:style w:type="character" w:styleId="ListLabel138">
+    <w:name w:val="ListLabel 138"/>
+    <w:qFormat/>
+    <w:rPr>
+      <w:rFonts w:cs="OpenSymbol"/>
+    </w:rPr>
+  </w:style>
+  <w:style w:type="character" w:styleId="ListLabel139">
+    <w:name w:val="ListLabel 139"/>
+    <w:qFormat/>
+    <w:rPr>
+      <w:rFonts w:cs="OpenSymbol"/>
+    </w:rPr>
+  </w:style>
+  <w:style w:type="character" w:styleId="ListLabel140">
+    <w:name w:val="ListLabel 140"/>
+    <w:qFormat/>
+    <w:rPr>
+      <w:rFonts w:cs="OpenSymbol"/>
+    </w:rPr>
+  </w:style>
+  <w:style w:type="character" w:styleId="ListLabel141">
+    <w:name w:val="ListLabel 141"/>
+    <w:qFormat/>
+    <w:rPr>
+      <w:rFonts w:cs="OpenSymbol"/>
+    </w:rPr>
+  </w:style>
+  <w:style w:type="character" w:styleId="ListLabel142">
+    <w:name w:val="ListLabel 142"/>
+    <w:qFormat/>
+    <w:rPr>
+      <w:rFonts w:cs="OpenSymbol"/>
+    </w:rPr>
+  </w:style>
+  <w:style w:type="character" w:styleId="ListLabel143">
+    <w:name w:val="ListLabel 143"/>
+    <w:qFormat/>
+    <w:rPr>
+      <w:rFonts w:cs="OpenSymbol"/>
+    </w:rPr>
+  </w:style>
+  <w:style w:type="character" w:styleId="ListLabel144">
+    <w:name w:val="ListLabel 144"/>
+    <w:qFormat/>
+    <w:rPr>
+      <w:rFonts w:cs="OpenSymbol"/>
+    </w:rPr>
+  </w:style>
+  <w:style w:type="character" w:styleId="ListLabel145">
+    <w:name w:val="ListLabel 145"/>
+    <w:qFormat/>
+    <w:rPr>
+      <w:rFonts w:ascii="Liberation Serif" w:hAnsi="Liberation Serif" w:cs="OpenSymbol"/>
+      <w:sz w:val="24"/>
+    </w:rPr>
+  </w:style>
+  <w:style w:type="character" w:styleId="ListLabel146">
+    <w:name w:val="ListLabel 146"/>
+    <w:qFormat/>
+    <w:rPr>
+      <w:rFonts w:ascii="Liberation Serif" w:hAnsi="Liberation Serif" w:cs="OpenSymbol"/>
+      <w:b w:val="false"/>
+      <w:sz w:val="24"/>
+    </w:rPr>
+  </w:style>
+  <w:style w:type="character" w:styleId="ListLabel147">
+    <w:name w:val="ListLabel 147"/>
+    <w:qFormat/>
+    <w:rPr>
+      <w:rFonts w:ascii="Liberation Serif" w:hAnsi="Liberation Serif" w:cs="OpenSymbol"/>
+      <w:b w:val="false"/>
+      <w:sz w:val="24"/>
+    </w:rPr>
+  </w:style>
+  <w:style w:type="character" w:styleId="ListLabel148">
+    <w:name w:val="ListLabel 148"/>
+    <w:qFormat/>
+    <w:rPr>
+      <w:rFonts w:cs="OpenSymbol"/>
+    </w:rPr>
+  </w:style>
+  <w:style w:type="character" w:styleId="ListLabel149">
+    <w:name w:val="ListLabel 149"/>
+    <w:qFormat/>
+    <w:rPr>
+      <w:rFonts w:cs="OpenSymbol"/>
+    </w:rPr>
+  </w:style>
+  <w:style w:type="character" w:styleId="ListLabel150">
+    <w:name w:val="ListLabel 150"/>
+    <w:qFormat/>
+    <w:rPr>
+      <w:rFonts w:cs="OpenSymbol"/>
+    </w:rPr>
+  </w:style>
+  <w:style w:type="character" w:styleId="ListLabel151">
+    <w:name w:val="ListLabel 151"/>
+    <w:qFormat/>
+    <w:rPr>
+      <w:rFonts w:cs="OpenSymbol"/>
+    </w:rPr>
+  </w:style>
+  <w:style w:type="character" w:styleId="ListLabel152">
+    <w:name w:val="ListLabel 152"/>
+    <w:qFormat/>
+    <w:rPr>
+      <w:rFonts w:cs="OpenSymbol"/>
+    </w:rPr>
+  </w:style>
+  <w:style w:type="character" w:styleId="ListLabel153">
+    <w:name w:val="ListLabel 153"/>
+    <w:qFormat/>
+    <w:rPr>
+      <w:rFonts w:cs="OpenSymbol"/>
+    </w:rPr>
+  </w:style>
   <w:style w:type="paragraph" w:styleId="Heading">
     <w:name w:val="Heading"/>
     <w:basedOn w:val="Normal"/>

</xml_diff>

<commit_message>
Added gshhs high resolution map installation
</commit_message>
<xml_diff>
--- a/notes/QuickStart.docx
+++ b/notes/QuickStart.docx
@@ -47,7 +47,7 @@
         <w:pStyle w:val="Heading1"/>
         <w:numPr>
           <w:ilvl w:val="0"/>
-          <w:numId w:val="4"/>
+          <w:numId w:val="5"/>
         </w:numPr>
         <w:ind w:left="0" w:hanging="0"/>
         <w:rPr/>
@@ -73,7 +73,7 @@
         <w:pStyle w:val="TextBody"/>
         <w:numPr>
           <w:ilvl w:val="0"/>
-          <w:numId w:val="5"/>
+          <w:numId w:val="6"/>
         </w:numPr>
         <w:rPr>
           <w:rFonts w:ascii="Arial" w:hAnsi="Arial"/>
@@ -94,7 +94,7 @@
         <w:pStyle w:val="TextBody"/>
         <w:numPr>
           <w:ilvl w:val="0"/>
-          <w:numId w:val="5"/>
+          <w:numId w:val="6"/>
         </w:numPr>
         <w:rPr/>
       </w:pPr>
@@ -111,7 +111,7 @@
         <w:pStyle w:val="TextBody"/>
         <w:numPr>
           <w:ilvl w:val="0"/>
-          <w:numId w:val="5"/>
+          <w:numId w:val="6"/>
         </w:numPr>
         <w:rPr/>
       </w:pPr>
@@ -128,7 +128,7 @@
         <w:pStyle w:val="TextBody"/>
         <w:numPr>
           <w:ilvl w:val="0"/>
-          <w:numId w:val="5"/>
+          <w:numId w:val="6"/>
         </w:numPr>
         <w:rPr/>
       </w:pPr>
@@ -155,7 +155,7 @@
         <w:pStyle w:val="TextBody"/>
         <w:numPr>
           <w:ilvl w:val="0"/>
-          <w:numId w:val="5"/>
+          <w:numId w:val="6"/>
         </w:numPr>
         <w:rPr>
           <w:rFonts w:ascii="Arial" w:hAnsi="Arial"/>
@@ -176,7 +176,7 @@
         <w:pStyle w:val="TextBody"/>
         <w:numPr>
           <w:ilvl w:val="1"/>
-          <w:numId w:val="5"/>
+          <w:numId w:val="6"/>
         </w:numPr>
         <w:rPr/>
       </w:pPr>
@@ -229,14 +229,7 @@
           <w:sz w:val="24"/>
           <w:szCs w:val="24"/>
         </w:rPr>
-        <w:t xml:space="preserve">). </w:t>
-      </w:r>
-      <w:r>
-        <w:rPr>
-          <w:sz w:val="24"/>
-          <w:szCs w:val="24"/>
-        </w:rPr>
-        <w:t>Octave users may install octcdf instead of snctools.</w:t>
+        <w:t>). Octave users may install octcdf instead of snctools.</w:t>
       </w:r>
     </w:p>
     <w:p>
@@ -244,7 +237,7 @@
         <w:pStyle w:val="TextBody"/>
         <w:numPr>
           <w:ilvl w:val="1"/>
-          <w:numId w:val="5"/>
+          <w:numId w:val="6"/>
         </w:numPr>
         <w:rPr/>
       </w:pPr>
@@ -311,18 +304,11 @@
       <w:pPr>
         <w:pStyle w:val="TextBody"/>
         <w:numPr>
-          <w:ilvl w:val="1"/>
-          <w:numId w:val="5"/>
+          <w:ilvl w:val="2"/>
+          <w:numId w:val="6"/>
         </w:numPr>
         <w:rPr/>
       </w:pPr>
-      <w:r>
-        <w:rPr>
-          <w:sz w:val="24"/>
-          <w:szCs w:val="24"/>
-        </w:rPr>
-        <w:t xml:space="preserve">seawater 3.3 library: CSIRO Sea Water Library </w:t>
-      </w:r>
       <w:r>
         <w:rPr>
           <w:b w:val="false"/>
@@ -337,9 +323,154 @@
           <w:u w:val="none"/>
           <w:effect w:val="none"/>
         </w:rPr>
+        <w:t xml:space="preserve">GSHHS high-resolution coastline database </w:t>
+      </w:r>
+      <w:r>
+        <w:rPr>
+          <w:b w:val="false"/>
+          <w:i w:val="false"/>
+          <w:caps w:val="false"/>
+          <w:smallCaps w:val="false"/>
+          <w:strike w:val="false"/>
+          <w:dstrike w:val="false"/>
+          <w:color w:val="000000"/>
+          <w:sz w:val="24"/>
+          <w:szCs w:val="24"/>
+          <w:u w:val="none"/>
+          <w:effect w:val="none"/>
+        </w:rPr>
+        <w:t xml:space="preserve">v2.0 </w:t>
+      </w:r>
+      <w:r>
+        <w:rPr>
+          <w:b w:val="false"/>
+          <w:i w:val="false"/>
+          <w:caps w:val="false"/>
+          <w:smallCaps w:val="false"/>
+          <w:strike w:val="false"/>
+          <w:dstrike w:val="false"/>
+          <w:color w:val="000000"/>
+          <w:sz w:val="24"/>
+          <w:szCs w:val="24"/>
+          <w:u w:val="none"/>
+          <w:effect w:val="none"/>
+        </w:rPr>
         <w:t>(</w:t>
       </w:r>
       <w:hyperlink r:id="rId5">
+        <w:r>
+          <w:rPr>
+            <w:rStyle w:val="InternetLink"/>
+            <w:b w:val="false"/>
+            <w:i w:val="false"/>
+            <w:caps w:val="false"/>
+            <w:smallCaps w:val="false"/>
+            <w:strike w:val="false"/>
+            <w:dstrike w:val="false"/>
+            <w:color w:val="000000"/>
+            <w:sz w:val="24"/>
+            <w:szCs w:val="24"/>
+            <w:u w:val="none"/>
+            <w:effect w:val="none"/>
+          </w:rPr>
+          <w:t>download</w:t>
+        </w:r>
+      </w:hyperlink>
+      <w:r>
+        <w:rPr>
+          <w:b w:val="false"/>
+          <w:i w:val="false"/>
+          <w:caps w:val="false"/>
+          <w:smallCaps w:val="false"/>
+          <w:strike w:val="false"/>
+          <w:dstrike w:val="false"/>
+          <w:color w:val="000000"/>
+          <w:sz w:val="24"/>
+          <w:szCs w:val="24"/>
+          <w:u w:val="none"/>
+          <w:effect w:val="none"/>
+        </w:rPr>
+        <w:t xml:space="preserve"> and </w:t>
+      </w:r>
+      <w:r>
+        <w:fldChar w:fldCharType="begin"/>
+      </w:r>
+      <w:r>
+        <w:instrText> HYPERLINK "https://www.eoas.ubc.ca/~rich/private/mapug.html" \l "p9.5"</w:instrText>
+      </w:r>
+      <w:r>
+        <w:fldChar w:fldCharType="separate"/>
+      </w:r>
+      <w:r>
+        <w:rPr>
+          <w:rStyle w:val="InternetLink"/>
+          <w:b w:val="false"/>
+          <w:i w:val="false"/>
+          <w:caps w:val="false"/>
+          <w:smallCaps w:val="false"/>
+          <w:strike w:val="false"/>
+          <w:dstrike w:val="false"/>
+          <w:color w:val="000000"/>
+          <w:sz w:val="24"/>
+          <w:szCs w:val="24"/>
+          <w:u w:val="none"/>
+          <w:effect w:val="none"/>
+        </w:rPr>
+        <w:t>follow instructions</w:t>
+      </w:r>
+      <w:r>
+        <w:fldChar w:fldCharType="end"/>
+      </w:r>
+      <w:r>
+        <w:rPr>
+          <w:b w:val="false"/>
+          <w:i w:val="false"/>
+          <w:caps w:val="false"/>
+          <w:smallCaps w:val="false"/>
+          <w:strike w:val="false"/>
+          <w:dstrike w:val="false"/>
+          <w:color w:val="000000"/>
+          <w:sz w:val="24"/>
+          <w:szCs w:val="24"/>
+          <w:u w:val="none"/>
+          <w:effect w:val="none"/>
+        </w:rPr>
+        <w:t>)</w:t>
+      </w:r>
+    </w:p>
+    <w:p>
+      <w:pPr>
+        <w:pStyle w:val="TextBody"/>
+        <w:numPr>
+          <w:ilvl w:val="1"/>
+          <w:numId w:val="6"/>
+        </w:numPr>
+        <w:rPr/>
+      </w:pPr>
+      <w:r>
+        <w:rPr>
+          <w:sz w:val="24"/>
+          <w:szCs w:val="24"/>
+        </w:rPr>
+        <w:t xml:space="preserve">seawater 3.3 library: CSIRO Sea Water Library </w:t>
+      </w:r>
+      <w:r>
+        <w:rPr>
+          <w:b w:val="false"/>
+          <w:i w:val="false"/>
+          <w:caps w:val="false"/>
+          <w:smallCaps w:val="false"/>
+          <w:strike w:val="false"/>
+          <w:dstrike w:val="false"/>
+          <w:color w:val="000000"/>
+          <w:sz w:val="24"/>
+          <w:szCs w:val="24"/>
+          <w:u w:val="none"/>
+          <w:effect w:val="none"/>
+        </w:rPr>
+        <w:t>(</w:t>
+      </w:r>
+      <w:hyperlink r:id="rId6">
         <w:r>
           <w:rPr>
             <w:rStyle w:val="InternetLink"/>
@@ -380,7 +511,7 @@
         <w:pStyle w:val="TextBody"/>
         <w:numPr>
           <w:ilvl w:val="1"/>
-          <w:numId w:val="5"/>
+          <w:numId w:val="6"/>
         </w:numPr>
         <w:rPr>
           <w:rFonts w:ascii="Arial" w:hAnsi="Arial"/>
@@ -401,7 +532,7 @@
         <w:pStyle w:val="TextBody"/>
         <w:numPr>
           <w:ilvl w:val="0"/>
-          <w:numId w:val="5"/>
+          <w:numId w:val="6"/>
         </w:numPr>
         <w:rPr/>
       </w:pPr>
@@ -437,7 +568,7 @@
         </w:rPr>
         <w:t xml:space="preserve">(github: </w:t>
       </w:r>
-      <w:hyperlink r:id="rId6">
+      <w:hyperlink r:id="rId7">
         <w:r>
           <w:rPr>
             <w:rStyle w:val="InternetLink"/>
@@ -489,7 +620,7 @@
         </w:rPr>
         <w:t xml:space="preserve"> </w:t>
       </w:r>
-      <w:hyperlink r:id="rId7">
+      <w:hyperlink r:id="rId8">
         <w:r>
           <w:rPr>
             <w:rStyle w:val="InternetLink"/>
@@ -508,7 +639,7 @@
           <w:t>coolcloud.mote</w:t>
         </w:r>
       </w:hyperlink>
-      <w:hyperlink r:id="rId8">
+      <w:hyperlink r:id="rId9">
         <w:r>
           <w:rPr>
             <w:rStyle w:val="InternetLink"/>
@@ -549,7 +680,7 @@
         <w:pStyle w:val="TextBody"/>
         <w:numPr>
           <w:ilvl w:val="1"/>
-          <w:numId w:val="5"/>
+          <w:numId w:val="6"/>
         </w:numPr>
         <w:rPr>
           <w:rFonts w:ascii="Arial" w:hAnsi="Arial"/>
@@ -570,7 +701,7 @@
         <w:pStyle w:val="TextBody"/>
         <w:numPr>
           <w:ilvl w:val="1"/>
-          <w:numId w:val="5"/>
+          <w:numId w:val="6"/>
         </w:numPr>
         <w:rPr>
           <w:rFonts w:ascii="Arial" w:hAnsi="Arial"/>
@@ -591,7 +722,7 @@
         <w:pStyle w:val="TextBody"/>
         <w:numPr>
           <w:ilvl w:val="1"/>
-          <w:numId w:val="5"/>
+          <w:numId w:val="6"/>
         </w:numPr>
         <w:rPr>
           <w:rFonts w:ascii="Arial" w:hAnsi="Arial"/>
@@ -612,7 +743,7 @@
         <w:pStyle w:val="TextBody"/>
         <w:numPr>
           <w:ilvl w:val="1"/>
-          <w:numId w:val="5"/>
+          <w:numId w:val="6"/>
         </w:numPr>
         <w:rPr>
           <w:rFonts w:ascii="Arial" w:hAnsi="Arial"/>
@@ -633,7 +764,7 @@
         <w:pStyle w:val="TextBody"/>
         <w:numPr>
           <w:ilvl w:val="0"/>
-          <w:numId w:val="5"/>
+          <w:numId w:val="6"/>
         </w:numPr>
         <w:rPr>
           <w:rFonts w:ascii="Arial" w:hAnsi="Arial"/>
@@ -654,7 +785,7 @@
         <w:pStyle w:val="TextBody"/>
         <w:numPr>
           <w:ilvl w:val="1"/>
-          <w:numId w:val="5"/>
+          <w:numId w:val="6"/>
         </w:numPr>
         <w:rPr/>
       </w:pPr>
@@ -681,7 +812,7 @@
         </w:rPr>
         <w:t>(</w:t>
       </w:r>
-      <w:hyperlink r:id="rId9">
+      <w:hyperlink r:id="rId10">
         <w:r>
           <w:rPr>
             <w:rStyle w:val="InternetLink"/>
@@ -714,8 +845,18 @@
           <w:u w:val="none"/>
           <w:effect w:val="none"/>
         </w:rPr>
-        <w:t xml:space="preserve">). </w:t>
-      </w:r>
+        <w:t>). MATLAB interface with the PostgreSQL JDBC (Java Database Connectivity) driver. An Octave alternative would be needed. It may be installed from the distribution repositories as a package libpg-java (renamed to libpostgresql-jdbc- java in Debian repositories on March 2012).</w:t>
+      </w:r>
+    </w:p>
+    <w:p>
+      <w:pPr>
+        <w:pStyle w:val="TextBody"/>
+        <w:numPr>
+          <w:ilvl w:val="1"/>
+          <w:numId w:val="6"/>
+        </w:numPr>
+        <w:rPr/>
+      </w:pPr>
       <w:r>
         <w:rPr>
           <w:b w:val="false"/>
@@ -730,35 +871,9 @@
           <w:u w:val="none"/>
           <w:effect w:val="none"/>
         </w:rPr>
-        <w:t>MATLAB interface with the PostgreSQL JDBC (Java Database Connectivity) driver. An Octave alternative would be needed. It may be installed from the distribution repositories as a package libpg-java (renamed to libpostgresql-jdbc- java in Debian repositories on March 2012).</w:t>
-      </w:r>
-    </w:p>
-    <w:p>
-      <w:pPr>
-        <w:pStyle w:val="TextBody"/>
-        <w:numPr>
-          <w:ilvl w:val="1"/>
-          <w:numId w:val="5"/>
-        </w:numPr>
-        <w:rPr/>
-      </w:pPr>
-      <w:r>
-        <w:rPr>
-          <w:b w:val="false"/>
-          <w:i w:val="false"/>
-          <w:caps w:val="false"/>
-          <w:smallCaps w:val="false"/>
-          <w:strike w:val="false"/>
-          <w:dstrike w:val="false"/>
-          <w:color w:val="000000"/>
-          <w:sz w:val="24"/>
-          <w:szCs w:val="24"/>
-          <w:u w:val="none"/>
-          <w:effect w:val="none"/>
-        </w:rPr>
         <w:t>NetCDF 4.2 library (</w:t>
       </w:r>
-      <w:hyperlink r:id="rId10">
+      <w:hyperlink r:id="rId11">
         <w:r>
           <w:rPr>
             <w:rStyle w:val="InternetLink"/>
@@ -797,24 +912,45 @@
     <w:p>
       <w:pPr>
         <w:pStyle w:val="Heading1"/>
+        <w:widowControl/>
         <w:numPr>
           <w:ilvl w:val="0"/>
-          <w:numId w:val="4"/>
+          <w:numId w:val="0"/>
         </w:numPr>
         <w:ind w:left="0" w:hanging="0"/>
-        <w:rPr>
-          <w:rFonts w:ascii="Arial" w:hAnsi="Arial"/>
-          <w:sz w:val="22"/>
-          <w:szCs w:val="22"/>
-        </w:rPr>
-      </w:pPr>
-      <w:r>
+        <w:jc w:val="left"/>
+        <w:outlineLvl w:val="0"/>
         <w:rPr>
           <w:rFonts w:ascii="Liberation Serif" w:hAnsi="Liberation Serif"/>
           <w:sz w:val="36"/>
           <w:szCs w:val="36"/>
           <w:u w:val="single"/>
         </w:rPr>
+      </w:pPr>
+      <w:r>
+        <w:rPr/>
+      </w:r>
+      <w:r>
+        <w:br w:type="page"/>
+      </w:r>
+    </w:p>
+    <w:p>
+      <w:pPr>
+        <w:pStyle w:val="Heading1"/>
+        <w:numPr>
+          <w:ilvl w:val="0"/>
+          <w:numId w:val="5"/>
+        </w:numPr>
+        <w:ind w:left="0" w:hanging="0"/>
+        <w:rPr/>
+      </w:pPr>
+      <w:r>
+        <w:rPr>
+          <w:rFonts w:ascii="Liberation Serif" w:hAnsi="Liberation Serif"/>
+          <w:sz w:val="36"/>
+          <w:szCs w:val="36"/>
+          <w:u w:val="single"/>
+        </w:rPr>
         <w:t>Installation</w:t>
       </w:r>
     </w:p>
@@ -823,7 +959,7 @@
         <w:pStyle w:val="TextBody"/>
         <w:numPr>
           <w:ilvl w:val="0"/>
-          <w:numId w:val="6"/>
+          <w:numId w:val="7"/>
         </w:numPr>
         <w:rPr/>
       </w:pPr>
@@ -834,7 +970,7 @@
         </w:rPr>
         <w:t xml:space="preserve">Clone repository at </w:t>
       </w:r>
-      <w:hyperlink r:id="rId11">
+      <w:hyperlink r:id="rId12">
         <w:r>
           <w:rPr>
             <w:rStyle w:val="InternetLink"/>
@@ -863,7 +999,7 @@
         <w:pStyle w:val="TextBody"/>
         <w:numPr>
           <w:ilvl w:val="1"/>
-          <w:numId w:val="6"/>
+          <w:numId w:val="7"/>
         </w:numPr>
         <w:rPr/>
       </w:pPr>
@@ -884,7 +1020,7 @@
         <w:pStyle w:val="TextBody"/>
         <w:numPr>
           <w:ilvl w:val="1"/>
-          <w:numId w:val="6"/>
+          <w:numId w:val="7"/>
         </w:numPr>
         <w:rPr>
           <w:rFonts w:ascii="Arial" w:hAnsi="Arial"/>
@@ -909,7 +1045,7 @@
         <w:pStyle w:val="TextBody"/>
         <w:numPr>
           <w:ilvl w:val="1"/>
-          <w:numId w:val="6"/>
+          <w:numId w:val="7"/>
         </w:numPr>
         <w:rPr>
           <w:rFonts w:ascii="Arial" w:hAnsi="Arial"/>
@@ -934,7 +1070,7 @@
         <w:pStyle w:val="TextBody"/>
         <w:numPr>
           <w:ilvl w:val="1"/>
-          <w:numId w:val="6"/>
+          <w:numId w:val="7"/>
         </w:numPr>
         <w:rPr>
           <w:rFonts w:ascii="Arial" w:hAnsi="Arial"/>
@@ -959,7 +1095,7 @@
         <w:pStyle w:val="TextBody"/>
         <w:numPr>
           <w:ilvl w:val="1"/>
-          <w:numId w:val="6"/>
+          <w:numId w:val="7"/>
         </w:numPr>
         <w:rPr>
           <w:rFonts w:ascii="Arial" w:hAnsi="Arial"/>
@@ -984,7 +1120,7 @@
         <w:pStyle w:val="TextBody"/>
         <w:numPr>
           <w:ilvl w:val="1"/>
-          <w:numId w:val="6"/>
+          <w:numId w:val="7"/>
         </w:numPr>
         <w:rPr>
           <w:rFonts w:ascii="Arial" w:hAnsi="Arial"/>
@@ -1009,7 +1145,7 @@
         <w:pStyle w:val="TextBody"/>
         <w:numPr>
           <w:ilvl w:val="0"/>
-          <w:numId w:val="6"/>
+          <w:numId w:val="7"/>
         </w:numPr>
         <w:rPr/>
       </w:pPr>
@@ -1018,84 +1154,7 @@
           <w:sz w:val="24"/>
           <w:szCs w:val="24"/>
         </w:rPr>
-        <w:t xml:space="preserve">Download and uncompress </w:t>
-      </w:r>
-      <w:r>
-        <w:rPr>
-          <w:sz w:val="24"/>
-          <w:szCs w:val="24"/>
-        </w:rPr>
-        <w:t xml:space="preserve">external libraries, binary files and matlab jars. </w:t>
-      </w:r>
-      <w:r>
-        <w:rPr>
-          <w:sz w:val="24"/>
-          <w:szCs w:val="24"/>
-        </w:rPr>
-        <w:t xml:space="preserve">Users can run the gtb_install_extlibs under the bin folder. </w:t>
-      </w:r>
-      <w:r>
-        <w:rPr>
-          <w:sz w:val="24"/>
-          <w:szCs w:val="24"/>
-        </w:rPr>
-        <w:t>This script download</w:t>
-      </w:r>
-      <w:r>
-        <w:rPr>
-          <w:sz w:val="24"/>
-          <w:szCs w:val="24"/>
-        </w:rPr>
-        <w:t>s</w:t>
-      </w:r>
-      <w:r>
-        <w:rPr>
-          <w:sz w:val="24"/>
-          <w:szCs w:val="24"/>
-        </w:rPr>
-        <w:t xml:space="preserve"> and uncompress</w:t>
-      </w:r>
-      <w:r>
-        <w:rPr>
-          <w:sz w:val="24"/>
-          <w:szCs w:val="24"/>
-        </w:rPr>
-        <w:t>es</w:t>
-      </w:r>
-      <w:r>
-        <w:rPr>
-          <w:sz w:val="24"/>
-          <w:szCs w:val="24"/>
-        </w:rPr>
-        <w:t xml:space="preserve"> these files automatically </w:t>
-      </w:r>
-      <w:r>
-        <w:rPr>
-          <w:sz w:val="24"/>
-          <w:szCs w:val="24"/>
-        </w:rPr>
-        <w:t>to the</w:t>
-      </w:r>
-      <w:r>
-        <w:rPr>
-          <w:sz w:val="24"/>
-          <w:szCs w:val="24"/>
-        </w:rPr>
-        <w:t xml:space="preserve"> right </w:t>
-      </w:r>
-      <w:r>
-        <w:rPr>
-          <w:sz w:val="24"/>
-          <w:szCs w:val="24"/>
-        </w:rPr>
-        <w:t>locations</w:t>
-      </w:r>
-      <w:r>
-        <w:rPr>
-          <w:sz w:val="24"/>
-          <w:szCs w:val="24"/>
-        </w:rPr>
-        <w:t>.</w:t>
+        <w:t>Download and uncompress external libraries, binary files and matlab jars. Users can run the gtb_install_extlibs under the bin folder. This script downloads and uncompresses these files automatically to the right locations.</w:t>
       </w:r>
     </w:p>
     <w:p>
@@ -1103,7 +1162,7 @@
         <w:pStyle w:val="TextBody"/>
         <w:numPr>
           <w:ilvl w:val="1"/>
-          <w:numId w:val="6"/>
+          <w:numId w:val="7"/>
         </w:numPr>
         <w:rPr/>
       </w:pPr>
@@ -1112,14 +1171,7 @@
           <w:sz w:val="24"/>
           <w:szCs w:val="24"/>
         </w:rPr>
-        <w:t xml:space="preserve">External libraries </w:t>
-      </w:r>
-      <w:r>
-        <w:rPr>
-          <w:sz w:val="24"/>
-          <w:szCs w:val="24"/>
-        </w:rPr>
-        <w:t xml:space="preserve">to </w:t>
+        <w:t xml:space="preserve">External libraries to </w:t>
       </w:r>
       <w:bookmarkStart w:id="2" w:name="__DdeLink__27_1137957607"/>
       <w:r>
@@ -1135,14 +1187,7 @@
           <w:sz w:val="24"/>
           <w:szCs w:val="24"/>
         </w:rPr>
-        <w:t>lib resulting in the following folders under ext_lib/lib: m2html, m_map, mexcdf/mexnc, mexcdf/snctools, seawater.</w:t>
-      </w:r>
-      <w:r>
-        <w:rPr>
-          <w:sz w:val="24"/>
-          <w:szCs w:val="24"/>
-        </w:rPr>
-        <w:t xml:space="preserve"> </w:t>
+        <w:t xml:space="preserve">lib resulting in the following folders under ext_lib/lib: m2html, m_map, mexcdf/mexnc, mexcdf/snctools, seawater. </w:t>
       </w:r>
     </w:p>
     <w:p>
@@ -1150,7 +1195,7 @@
         <w:pStyle w:val="TextBody"/>
         <w:numPr>
           <w:ilvl w:val="1"/>
-          <w:numId w:val="6"/>
+          <w:numId w:val="7"/>
         </w:numPr>
         <w:rPr/>
       </w:pPr>
@@ -1167,7 +1212,7 @@
         <w:pStyle w:val="TextBody"/>
         <w:numPr>
           <w:ilvl w:val="0"/>
-          <w:numId w:val="6"/>
+          <w:numId w:val="7"/>
         </w:numPr>
         <w:rPr/>
       </w:pPr>
@@ -1176,21 +1221,31 @@
           <w:sz w:val="24"/>
           <w:szCs w:val="24"/>
         </w:rPr>
-        <w:t xml:space="preserve">Download jar libraries and configure </w:t>
-      </w:r>
-      <w:r>
-        <w:rPr>
-          <w:sz w:val="24"/>
-          <w:szCs w:val="24"/>
-        </w:rPr>
-        <w:t xml:space="preserve">Matlab. </w:t>
-      </w:r>
-      <w:r>
-        <w:rPr>
-          <w:sz w:val="24"/>
-          <w:szCs w:val="24"/>
-        </w:rPr>
-        <w:t>Users that run the installation script can find the jar files under ext_lib/matlab</w:t>
+        <w:t xml:space="preserve">Optionally, you can add the GSHHS high-resolution coastline database. </w:t>
+      </w:r>
+      <w:r>
+        <w:rPr>
+          <w:sz w:val="24"/>
+          <w:szCs w:val="24"/>
+        </w:rPr>
+        <w:t>The installation script included this database in the installation.</w:t>
+      </w:r>
+    </w:p>
+    <w:p>
+      <w:pPr>
+        <w:pStyle w:val="TextBody"/>
+        <w:numPr>
+          <w:ilvl w:val="0"/>
+          <w:numId w:val="7"/>
+        </w:numPr>
+        <w:rPr/>
+      </w:pPr>
+      <w:r>
+        <w:rPr>
+          <w:sz w:val="24"/>
+          <w:szCs w:val="24"/>
+        </w:rPr>
+        <w:t>Download jar libraries and configure Matlab. Users that run the installation script can find the jar files under ext_lib/matlab</w:t>
       </w:r>
     </w:p>
     <w:p>
@@ -1198,7 +1253,7 @@
         <w:pStyle w:val="Normal"/>
         <w:numPr>
           <w:ilvl w:val="1"/>
-          <w:numId w:val="6"/>
+          <w:numId w:val="7"/>
         </w:numPr>
         <w:rPr/>
       </w:pPr>
@@ -1224,7 +1279,7 @@
         <w:pStyle w:val="Normal"/>
         <w:numPr>
           <w:ilvl w:val="1"/>
-          <w:numId w:val="6"/>
+          <w:numId w:val="7"/>
         </w:numPr>
         <w:rPr/>
       </w:pPr>
@@ -1259,7 +1314,7 @@
         <w:pStyle w:val="Normal"/>
         <w:numPr>
           <w:ilvl w:val="2"/>
-          <w:numId w:val="6"/>
+          <w:numId w:val="7"/>
         </w:numPr>
         <w:rPr/>
       </w:pPr>
@@ -1287,7 +1342,7 @@
         <w:pStyle w:val="Normal"/>
         <w:numPr>
           <w:ilvl w:val="2"/>
-          <w:numId w:val="6"/>
+          <w:numId w:val="7"/>
         </w:numPr>
         <w:rPr/>
       </w:pPr>
@@ -1315,7 +1370,7 @@
         <w:pStyle w:val="Normal"/>
         <w:numPr>
           <w:ilvl w:val="0"/>
-          <w:numId w:val="6"/>
+          <w:numId w:val="7"/>
         </w:numPr>
         <w:rPr/>
       </w:pPr>
@@ -1337,38 +1392,7 @@
         <w:br/>
         <w:t xml:space="preserve">      &gt;&gt; cd m</w:t>
         <w:br/>
-        <w:t xml:space="preserve">      &gt;&gt; mex -setup  </w:t>
-      </w:r>
-      <w:r>
-        <w:rPr>
-          <w:b w:val="false"/>
-          <w:i w:val="false"/>
-          <w:caps w:val="false"/>
-          <w:smallCaps w:val="false"/>
-          <w:strike w:val="false"/>
-          <w:dstrike w:val="false"/>
-          <w:color w:val="263238"/>
-          <w:sz w:val="24"/>
-          <w:szCs w:val="24"/>
-          <w:u w:val="none"/>
-          <w:effect w:val="none"/>
-        </w:rPr>
-        <w:t>(select 0 to answer prompt question)</w:t>
-      </w:r>
-      <w:r>
-        <w:rPr>
-          <w:b w:val="false"/>
-          <w:i w:val="false"/>
-          <w:caps w:val="false"/>
-          <w:smallCaps w:val="false"/>
-          <w:strike w:val="false"/>
-          <w:dstrike w:val="false"/>
-          <w:color w:val="263238"/>
-          <w:sz w:val="24"/>
-          <w:szCs w:val="24"/>
-          <w:u w:val="none"/>
-          <w:effect w:val="none"/>
-        </w:rPr>
+        <w:t xml:space="preserve">      &gt;&gt; mex -setup  (select 0 to answer prompt question)</w:t>
         <w:br/>
         <w:t xml:space="preserve">      &gt;&gt; configGliderToolboxPath</w:t>
         <w:br/>
@@ -1384,7 +1408,7 @@
         <w:pStyle w:val="Normal"/>
         <w:numPr>
           <w:ilvl w:val="0"/>
-          <w:numId w:val="6"/>
+          <w:numId w:val="7"/>
         </w:numPr>
         <w:rPr/>
       </w:pPr>
@@ -1437,7 +1461,7 @@
         </w:rPr>
         <w:t xml:space="preserve"> from the glider_toolbox. Additionally, an online version of the of the documentation is available </w:t>
       </w:r>
-      <w:hyperlink r:id="rId12">
+      <w:hyperlink r:id="rId13">
         <w:r>
           <w:rPr>
             <w:rStyle w:val="InternetLink"/>
@@ -1478,7 +1502,7 @@
         <w:pStyle w:val="Normal"/>
         <w:numPr>
           <w:ilvl w:val="0"/>
-          <w:numId w:val="6"/>
+          <w:numId w:val="7"/>
         </w:numPr>
         <w:rPr>
           <w:rFonts w:ascii="Liberation Serif" w:hAnsi="Liberation Serif"/>
@@ -1508,7 +1532,7 @@
         <w:pStyle w:val="Normal"/>
         <w:numPr>
           <w:ilvl w:val="1"/>
-          <w:numId w:val="6"/>
+          <w:numId w:val="7"/>
         </w:numPr>
         <w:rPr>
           <w:rFonts w:ascii="Liberation Serif" w:hAnsi="Liberation Serif"/>
@@ -1538,7 +1562,7 @@
         <w:pStyle w:val="Normal"/>
         <w:numPr>
           <w:ilvl w:val="1"/>
-          <w:numId w:val="6"/>
+          <w:numId w:val="7"/>
         </w:numPr>
         <w:rPr>
           <w:rFonts w:ascii="Liberation Serif" w:hAnsi="Liberation Serif"/>
@@ -1568,7 +1592,7 @@
         <w:pStyle w:val="Normal"/>
         <w:numPr>
           <w:ilvl w:val="1"/>
-          <w:numId w:val="6"/>
+          <w:numId w:val="7"/>
         </w:numPr>
         <w:rPr>
           <w:rFonts w:ascii="Liberation Serif" w:hAnsi="Liberation Serif"/>
@@ -1598,7 +1622,7 @@
         <w:pStyle w:val="Heading1"/>
         <w:numPr>
           <w:ilvl w:val="0"/>
-          <w:numId w:val="4"/>
+          <w:numId w:val="5"/>
         </w:numPr>
         <w:rPr>
           <w:rFonts w:ascii="Liberation Serif" w:hAnsi="Liberation Serif"/>
@@ -1624,23 +1648,7 @@
       </w:pPr>
       <w:r>
         <w:rPr/>
-        <w:t xml:space="preserve">There are two ways to process glider data for each data mode (real or delayed time). First, </w:t>
-      </w:r>
-      <w:r>
-        <w:rPr/>
-        <w:t>users may process glider data by running</w:t>
-      </w:r>
-      <w:r>
-        <w:rPr/>
-        <w:t xml:space="preserve"> </w:t>
-      </w:r>
-      <w:r>
-        <w:rPr/>
-        <w:t>the</w:t>
-      </w:r>
-      <w:r>
-        <w:rPr/>
-        <w:t xml:space="preserve"> main_glider_data_processing_</w:t>
+        <w:t>There are two ways to process glider data for each data mode (real or delayed time). First, users may process glider data by running the main_glider_data_processing_</w:t>
       </w:r>
       <w:r>
         <w:rPr>
@@ -1653,15 +1661,7 @@
       </w:r>
       <w:r>
         <w:rPr/>
-        <w:t>t script</w:t>
-      </w:r>
-      <w:r>
-        <w:rPr/>
-        <w:t>s</w:t>
-      </w:r>
-      <w:r>
-        <w:rPr/>
-        <w:t xml:space="preserve"> where </w:t>
+        <w:t xml:space="preserve">t scripts where </w:t>
       </w:r>
       <w:r>
         <w:rPr>
@@ -1687,39 +1687,7 @@
       </w:r>
       <w:r>
         <w:rPr/>
-        <w:t>R.txt configuration files to overwrite the default configurations set by the Matlab functions.</w:t>
-      </w:r>
-      <w:r>
-        <w:rPr/>
-        <w:t xml:space="preserve"> The default configuration of the configuration files is enough to start processing except for the dockserver and/or database information. If necessary, users must complete the information of their database and dockservers before start processing. There are no edition required to the Matlab software as in previous versions of the GTB. In addition, users can</w:t>
-      </w:r>
-      <w:r>
-        <w:rPr/>
-        <w:t xml:space="preserve"> </w:t>
-      </w:r>
-      <w:r>
-        <w:rPr/>
-        <w:t>call</w:t>
-      </w:r>
-      <w:r>
-        <w:rPr/>
-        <w:t xml:space="preserve"> the gliderDataProcessing or the deploymentDataProcessing functions to run processing </w:t>
-      </w:r>
-      <w:r>
-        <w:rPr/>
-        <w:t>of glider data. The input</w:t>
-      </w:r>
-      <w:r>
-        <w:rPr/>
-        <w:t xml:space="preserve"> variables </w:t>
-      </w:r>
-      <w:r>
-        <w:rPr/>
-        <w:t>of these functions include the information of</w:t>
-      </w:r>
-      <w:r>
-        <w:rPr/>
-        <w:t xml:space="preserve"> the data sets, configuration and processing mode.</w:t>
+        <w:t>R.txt configuration files to overwrite the default configurations set by the Matlab functions. The default configuration of the configuration files is enough to start processing except for the dockserver and/or database information. If necessary, users must complete the information of their database and dockservers before start processing. There are no edition required to the Matlab software as in previous versions of the GTB. In addition, users can call the gliderDataProcessing or the deploymentDataProcessing functions to run processing of glider data. The input variables of these functions include the information of the data sets, configuration and processing mode.</w:t>
       </w:r>
     </w:p>
     <w:p>
@@ -1727,7 +1695,7 @@
         <w:pStyle w:val="Heading2"/>
         <w:numPr>
           <w:ilvl w:val="1"/>
-          <w:numId w:val="3"/>
+          <w:numId w:val="4"/>
         </w:numPr>
         <w:rPr>
           <w:rFonts w:ascii="Liberation Serif" w:hAnsi="Liberation Serif"/>
@@ -1749,7 +1717,7 @@
         <w:widowControl/>
         <w:numPr>
           <w:ilvl w:val="0"/>
-          <w:numId w:val="4"/>
+          <w:numId w:val="5"/>
         </w:numPr>
         <w:bidi w:val="0"/>
         <w:spacing w:lineRule="auto" w:line="288" w:before="0" w:after="57"/>
@@ -1758,16 +1726,13 @@
         <w:rPr/>
       </w:pPr>
       <w:r>
-        <w:rPr>
-          <w:rFonts w:ascii="Liberation Serif" w:hAnsi="Liberation Serif"/>
-        </w:rPr>
+        <w:rPr/>
         <w:t xml:space="preserve">The </w:t>
       </w:r>
-      <w:hyperlink r:id="rId13">
+      <w:hyperlink r:id="rId14">
         <w:r>
           <w:rPr>
             <w:rStyle w:val="SourceText"/>
-            <w:rFonts w:ascii="Liberation Serif" w:hAnsi="Liberation Serif"/>
             <w:b w:val="false"/>
             <w:i w:val="false"/>
             <w:caps w:val="false"/>
@@ -1785,16 +1750,8 @@
         </w:r>
       </w:hyperlink>
       <w:r>
-        <w:rPr>
-          <w:rFonts w:ascii="Liberation Serif" w:hAnsi="Liberation Serif"/>
-        </w:rPr>
-        <w:t xml:space="preserve"> </w:t>
-      </w:r>
-      <w:r>
-        <w:rPr>
-          <w:rFonts w:ascii="Liberation Serif" w:hAnsi="Liberation Serif"/>
-        </w:rPr>
-        <w:t xml:space="preserve">script </w:t>
+        <w:rPr/>
+        <w:t xml:space="preserve"> script </w:t>
       </w:r>
       <w:r>
         <w:rPr/>
@@ -1803,15 +1760,7 @@
       <w:bookmarkEnd w:id="6"/>
       <w:r>
         <w:rPr/>
-        <w:t xml:space="preserve">The script uses most of the default configuration but custom configuration may be set by editing configMainRT.txt. The usual custom configuration are in the </w:t>
-      </w:r>
-      <w:r>
-        <w:rPr/>
-        <w:t>sample</w:t>
-      </w:r>
-      <w:r>
-        <w:rPr/>
-        <w:t xml:space="preserve"> file from the repository. It includes the paths for the local and public locations, the database information access and the dockserver connection information. Notice that the processing_mode is defined in the configuration file but this value should remain to rt indicating real time processing mode.</w:t>
+        <w:t>The script uses most of the default configuration but custom configuration may be set by editing configMainRT.txt. The usual custom configuration are in the sample file from the repository. It includes the paths for the local and public locations, the database information access and the dockserver connection information. Notice that the processing_mode is defined in the configuration file but this value should remain to rt indicating real time processing mode.</w:t>
       </w:r>
     </w:p>
     <w:p>
@@ -1819,7 +1768,7 @@
         <w:pStyle w:val="Heading2"/>
         <w:numPr>
           <w:ilvl w:val="1"/>
-          <w:numId w:val="2"/>
+          <w:numId w:val="3"/>
         </w:numPr>
         <w:rPr>
           <w:i/>
@@ -1842,7 +1791,7 @@
         <w:widowControl/>
         <w:numPr>
           <w:ilvl w:val="0"/>
-          <w:numId w:val="4"/>
+          <w:numId w:val="5"/>
         </w:numPr>
         <w:bidi w:val="0"/>
         <w:spacing w:lineRule="auto" w:line="288" w:before="0" w:after="57"/>
@@ -1854,12 +1803,11 @@
         <w:rPr/>
         <w:t xml:space="preserve">The </w:t>
       </w:r>
-      <w:hyperlink r:id="rId14">
+      <w:hyperlink r:id="rId15">
         <w:bookmarkStart w:id="7" w:name="__DdeLink__1052_1137957607"/>
         <w:r>
           <w:rPr>
             <w:rStyle w:val="SourceText"/>
-            <w:rFonts w:ascii="Liberation Serif" w:hAnsi="Liberation Serif"/>
             <w:b w:val="false"/>
             <w:i w:val="false"/>
             <w:caps w:val="false"/>
@@ -1883,31 +1831,7 @@
       <w:bookmarkEnd w:id="7"/>
       <w:r>
         <w:rPr/>
-        <w:t xml:space="preserve">executes the delayed time processing. The script uses most of the default configuration but custom configuration may be set by editing configMainDT.txt. The usual custom configuration are in the </w:t>
-      </w:r>
-      <w:r>
-        <w:rPr/>
-        <w:t>sample</w:t>
-      </w:r>
-      <w:r>
-        <w:rPr/>
-        <w:t xml:space="preserve"> file from the repository. It includes the paths for the local and public locations, the database information access and the format conversion option. Notice that the processing_mode is defined in the configuration file but this value should remain to dt indicating delayed time processing mode. </w:t>
-      </w:r>
-      <w:r>
-        <w:rPr/>
-        <w:t>T</w:t>
-      </w:r>
-      <w:r>
-        <w:rPr/>
-        <w:t xml:space="preserve">he main_glider_data_processing_dt script </w:t>
-      </w:r>
-      <w:r>
-        <w:rPr/>
-        <w:t xml:space="preserve">takes the deployment indexes from the configMainDT.txt configuration file contrary to previous versions of the GTB where the user was required to edit the configDTDeploymentInfoQueryDB.m file. The indexes are defined </w:t>
-      </w:r>
-      <w:r>
-        <w:rPr/>
-        <w:t>as db_access.deployment_ids with deployment numbers separated by the “|” symbol.</w:t>
+        <w:t>executes the delayed time processing. The script uses most of the default configuration but custom configuration may be set by editing configMainDT.txt. The usual custom configuration are in the sample file from the repository. It includes the paths for the local and public locations, the database information access and the format conversion option. Notice that the processing_mode is defined in the configuration file but this value should remain to dt indicating delayed time processing mode. The main_glider_data_processing_dt script takes the deployment indexes from the configMainDT.txt configuration file contrary to previous versions of the GTB where the user was required to edit the configDTDeploymentInfoQueryDB.m file. The indexes are defined as db_access.deployment_ids with deployment numbers separated by the “|” symbol.</w:t>
       </w:r>
     </w:p>
     <w:p>
@@ -1915,7 +1839,7 @@
         <w:pStyle w:val="Heading2"/>
         <w:numPr>
           <w:ilvl w:val="1"/>
-          <w:numId w:val="2"/>
+          <w:numId w:val="3"/>
         </w:numPr>
         <w:rPr>
           <w:i/>
@@ -1943,17 +1867,9 @@
       </w:pPr>
       <w:r>
         <w:rPr/>
-        <w:t>The GTB recently includes a set of processing functions that allow</w:t>
-      </w:r>
-      <w:r>
-        <w:rPr/>
-        <w:t>s its</w:t>
-      </w:r>
-      <w:r>
-        <w:rPr/>
-        <w:t xml:space="preserve"> users to input custom information for specific runs. The first function </w:t>
-      </w:r>
-      <w:hyperlink r:id="rId15">
+        <w:t xml:space="preserve">The GTB recently includes a set of processing functions that allows its users to input custom information for specific runs. The first function </w:t>
+      </w:r>
+      <w:hyperlink r:id="rId16">
         <w:r>
           <w:rPr>
             <w:rStyle w:val="InternetLink"/>
@@ -1963,23 +1879,7 @@
       </w:hyperlink>
       <w:r>
         <w:rPr/>
-        <w:t xml:space="preserve"> takes the information of the deployment, the paths to the data, the configuration definition and the processing mode which are used to process a specific and single deployment. </w:t>
-      </w:r>
-      <w:r>
-        <w:rPr/>
-        <w:t xml:space="preserve">Deployment information may be input directly into the function as explained in the Deployment Metadata section. </w:t>
-      </w:r>
-      <w:r>
-        <w:rPr/>
-        <w:t xml:space="preserve">A configuration file or structure can be input to define the processing configuration. Another difference with respect to the processing scripts is that users can choose what products are made by setting the appropriate paths in the input data_paths. For more information refer to the documentation </w:t>
-      </w:r>
-      <w:r>
-        <w:rPr/>
-        <w:t>of the code</w:t>
-      </w:r>
-      <w:r>
-        <w:rPr/>
-        <w:t>.</w:t>
+        <w:t xml:space="preserve"> takes the information of the deployment, the paths to the data, the configuration definition and the processing mode which are used to process a specific and single deployment. Deployment information may be input directly into the function as explained in the Deployment Metadata section. A configuration file or structure can be input to define the processing configuration. Another difference with respect to the processing scripts is that users can choose what products are made by setting the appropriate paths in the input data_paths. For more information refer to the documentation of the code.</w:t>
       </w:r>
     </w:p>
     <w:p>
@@ -2008,22 +1908,14 @@
       </w:pPr>
       <w:r>
         <w:rPr/>
-        <w:t xml:space="preserve">The second </w:t>
-      </w:r>
-      <w:r>
-        <w:rPr/>
-        <w:t xml:space="preserve">processing </w:t>
-      </w:r>
-      <w:r>
-        <w:rPr/>
-        <w:t>function is</w:t>
+        <w:t>The second processing function is</w:t>
       </w:r>
       <w:bookmarkStart w:id="8" w:name="__DdeLink__4188_1137957607"/>
       <w:r>
         <w:rPr/>
         <w:t xml:space="preserve"> </w:t>
       </w:r>
-      <w:hyperlink r:id="rId16">
+      <w:hyperlink r:id="rId17">
         <w:r>
           <w:rPr>
             <w:rStyle w:val="InternetLink"/>
@@ -2040,7 +1932,7 @@
         <w:rPr/>
         <w:t xml:space="preserve">It wraps </w:t>
       </w:r>
-      <w:hyperlink r:id="rId17">
+      <w:hyperlink r:id="rId18">
         <w:r>
           <w:rPr>
             <w:rStyle w:val="InternetLink"/>
@@ -2050,35 +1942,7 @@
       </w:hyperlink>
       <w:r>
         <w:rPr/>
-        <w:t xml:space="preserve"> and </w:t>
-      </w:r>
-      <w:r>
-        <w:rPr/>
-        <w:t xml:space="preserve">it </w:t>
-      </w:r>
-      <w:r>
-        <w:rPr/>
-        <w:t>allows manag</w:t>
-      </w:r>
-      <w:r>
-        <w:rPr/>
-        <w:t>ing</w:t>
-      </w:r>
-      <w:r>
-        <w:rPr/>
-        <w:t xml:space="preserve"> datasets from multiple deployments. This function is specially useful if a metadata database  is set with the information of the deployments. However, users can also defined a list of deployments by inserting an deployment_list array with the list of deployments </w:t>
-      </w:r>
-      <w:r>
-        <w:rPr/>
-        <w:t>or using the deployment file</w:t>
-      </w:r>
-      <w:r>
-        <w:rPr/>
-        <w:t xml:space="preserve">. </w:t>
-      </w:r>
-      <w:r>
-        <w:rPr/>
-        <w:t>See the Deployment Metadata section for more information about how to define deployment information.</w:t>
+        <w:t xml:space="preserve"> and it allows managing datasets from multiple deployments. This function is specially useful if a metadata database  is set with the information of the deployments. However, users can also defined a list of deployments by inserting an deployment_list array with the list of deployments or using the deployment file. See the Deployment Metadata section for more information about how to define deployment information.</w:t>
       </w:r>
     </w:p>
     <w:p>
@@ -2086,7 +1950,7 @@
         <w:pStyle w:val="Heading1"/>
         <w:numPr>
           <w:ilvl w:val="0"/>
-          <w:numId w:val="4"/>
+          <w:numId w:val="5"/>
         </w:numPr>
         <w:rPr>
           <w:u w:val="single"/>
@@ -2111,39 +1975,7 @@
       </w:pPr>
       <w:r>
         <w:rPr/>
-        <w:t xml:space="preserve">Previous versions of the GTB required editing Matlab configuration functions to customize the configuration to the needs of the users. Currently, the approach of the GTB differs in the sense that the configuration files are set to a default configuration that allows the user to process data in a basic mode without the need to edit </w:t>
-      </w:r>
-      <w:r>
-        <w:rPr/>
-        <w:t>any</w:t>
-      </w:r>
-      <w:r>
-        <w:rPr/>
-        <w:t xml:space="preserve"> code. For a more complex setup, users add or edit text files that are read by the processing scripts and functions to overwrite the default values. With this approach, different types of </w:t>
-      </w:r>
-      <w:r>
-        <w:rPr/>
-        <w:t xml:space="preserve">data </w:t>
-      </w:r>
-      <w:r>
-        <w:rPr/>
-        <w:t xml:space="preserve">processing are performed by running it using different configuration files. Configuration files may live in any place in the disk but it is recommended to use the config folder in the installation path for consistency. The configMainRT.txt and configMainDT.txt are used by the real and delayed time mode processing </w:t>
-      </w:r>
-      <w:r>
-        <w:rPr/>
-        <w:t>scripts</w:t>
-      </w:r>
-      <w:r>
-        <w:rPr/>
-        <w:t xml:space="preserve">. Custom files may be created in the config folder with no arbitrary name format. No parameter is required to be defined in the configuration file </w:t>
-      </w:r>
-      <w:r>
-        <w:rPr/>
-        <w:t>except for the database and dockserver information which are not set to any default value</w:t>
-      </w:r>
-      <w:r>
-        <w:rPr/>
-        <w:t>. Any parameter that is present in the configuration file will be used for the processing over default or input variables of the functions. The available parameters are defined in the configTemplate.txt file that also describe the parameters using commented lines. Users can use the “#” to write comments in their own configuration files.</w:t>
+        <w:t>Previous versions of the GTB required editing Matlab configuration functions to customize the configuration to the needs of the users. Currently, the approach of the GTB differs in the sense that the configuration files are set to a default configuration that allows the user to process data in a basic mode without the need to edit any code. For a more complex setup, users add or edit text files that are read by the processing scripts and functions to overwrite the default values. With this approach, different types of data processing are performed by running it using different configuration files. Configuration files may live in any place in the disk but it is recommended to use the config folder in the installation path for consistency. The configMainRT.txt and configMainDT.txt are used by the real and delayed time mode processing scripts. Custom files may be created in the config folder with no arbitrary name format. No parameter is required to be defined in the configuration file except for the database and dockserver information which are not set to any default value. Any parameter that is present in the configuration file will be used for the processing over default or input variables of the functions. The available parameters are defined in the configTemplate.txt file that also describe the parameters using commented lines. Users can use the “#” to write comments in their own configuration files.</w:t>
       </w:r>
     </w:p>
     <w:p>
@@ -2151,7 +1983,7 @@
         <w:pStyle w:val="Heading1"/>
         <w:numPr>
           <w:ilvl w:val="0"/>
-          <w:numId w:val="2"/>
+          <w:numId w:val="3"/>
         </w:numPr>
         <w:ind w:left="0" w:hanging="0"/>
         <w:rPr>
@@ -2171,7 +2003,7 @@
         <w:widowControl/>
         <w:numPr>
           <w:ilvl w:val="0"/>
-          <w:numId w:val="2"/>
+          <w:numId w:val="3"/>
         </w:numPr>
         <w:bidi w:val="0"/>
         <w:spacing w:lineRule="auto" w:line="288" w:before="0" w:after="0"/>
@@ -2181,43 +2013,7 @@
       </w:pPr>
       <w:r>
         <w:rPr/>
-        <w:t xml:space="preserve">Metadata of the deployment may be input in </w:t>
-      </w:r>
-      <w:r>
-        <w:rPr/>
-        <w:t>three</w:t>
-      </w:r>
-      <w:r>
-        <w:rPr/>
-        <w:t xml:space="preserve"> different ways. By setting to 1 the active parameter of the db_access configuration, users can retrieve the information from the</w:t>
-      </w:r>
-      <w:r>
-        <w:rPr/>
-        <w:t>ir</w:t>
-      </w:r>
-      <w:r>
-        <w:rPr/>
-        <w:t xml:space="preserve"> </w:t>
-      </w:r>
-      <w:r>
-        <w:rPr/>
-        <w:t xml:space="preserve">database </w:t>
-      </w:r>
-      <w:r>
-        <w:rPr/>
-        <w:t xml:space="preserve">server. They </w:t>
-      </w:r>
-      <w:r>
-        <w:rPr/>
-        <w:t>must</w:t>
-      </w:r>
-      <w:r>
-        <w:rPr/>
-        <w:t xml:space="preserve"> setup the server and user information in the db_access configuration. </w:t>
-      </w:r>
-      <w:r>
-        <w:rPr/>
-        <w:t>Additionally, deployment information can be input by using deployment configuration files. The approach for the deployment files is similar to the one of the configuration files. However, all the information must be set since there are no default values as for the configuration. Users can use the “#” to write comments in their own configuration files. Lastly, the deployment information can be input to the processing function as matlab structures. For all of the options, the fields that must be defined by the deployment are in the table 1.</w:t>
+        <w:t>Metadata of the deployment may be input in three different ways. By setting to 1 the active parameter of the db_access configuration, users can retrieve the information from their database server. They must setup the server and user information in the db_access configuration. Additionally, deployment information can be input by using deployment configuration files. The approach for the deployment files is similar to the one of the configuration files. However, all the information must be set since there are no default values as for the configuration. Users can use the “#” to write comments in their own configuration files. Lastly, the deployment information can be input to the processing function as matlab structures. For all of the options, the fields that must be defined by the deployment are in the table 1.</w:t>
       </w:r>
     </w:p>
     <w:p>
@@ -2249,7 +2045,7 @@
         </w:tblBorders>
         <w:tblCellMar>
           <w:top w:w="55" w:type="dxa"/>
-          <w:left w:w="48" w:type="dxa"/>
+          <w:left w:w="45" w:type="dxa"/>
           <w:bottom w:w="55" w:type="dxa"/>
           <w:right w:w="55" w:type="dxa"/>
         </w:tblCellMar>
@@ -2271,7 +2067,7 @@
             </w:tcBorders>
             <w:shd w:fill="DDDDDD" w:val="clear"/>
             <w:tcMar>
-              <w:left w:w="48" w:type="dxa"/>
+              <w:left w:w="45" w:type="dxa"/>
             </w:tcMar>
           </w:tcPr>
           <w:p>
@@ -2303,7 +2099,7 @@
             </w:tcBorders>
             <w:shd w:fill="DDDDDD" w:val="clear"/>
             <w:tcMar>
-              <w:left w:w="48" w:type="dxa"/>
+              <w:left w:w="45" w:type="dxa"/>
             </w:tcMar>
           </w:tcPr>
           <w:p>
@@ -2336,7 +2132,7 @@
             </w:tcBorders>
             <w:shd w:fill="auto" w:val="clear"/>
             <w:tcMar>
-              <w:left w:w="48" w:type="dxa"/>
+              <w:left w:w="45" w:type="dxa"/>
             </w:tcMar>
           </w:tcPr>
           <w:p>
@@ -2364,7 +2160,7 @@
             </w:tcBorders>
             <w:shd w:fill="auto" w:val="clear"/>
             <w:tcMar>
-              <w:left w:w="48" w:type="dxa"/>
+              <w:left w:w="45" w:type="dxa"/>
             </w:tcMar>
           </w:tcPr>
           <w:p>
@@ -2393,7 +2189,7 @@
             </w:tcBorders>
             <w:shd w:fill="auto" w:val="clear"/>
             <w:tcMar>
-              <w:left w:w="48" w:type="dxa"/>
+              <w:left w:w="45" w:type="dxa"/>
             </w:tcMar>
           </w:tcPr>
           <w:p>
@@ -2422,7 +2218,7 @@
             </w:tcBorders>
             <w:shd w:fill="auto" w:val="clear"/>
             <w:tcMar>
-              <w:left w:w="48" w:type="dxa"/>
+              <w:left w:w="45" w:type="dxa"/>
             </w:tcMar>
           </w:tcPr>
           <w:p>
@@ -2452,7 +2248,7 @@
             </w:tcBorders>
             <w:shd w:fill="auto" w:val="clear"/>
             <w:tcMar>
-              <w:left w:w="48" w:type="dxa"/>
+              <w:left w:w="45" w:type="dxa"/>
             </w:tcMar>
           </w:tcPr>
           <w:p>
@@ -2481,7 +2277,7 @@
             </w:tcBorders>
             <w:shd w:fill="auto" w:val="clear"/>
             <w:tcMar>
-              <w:left w:w="48" w:type="dxa"/>
+              <w:left w:w="45" w:type="dxa"/>
             </w:tcMar>
           </w:tcPr>
           <w:p>
@@ -2511,7 +2307,7 @@
             </w:tcBorders>
             <w:shd w:fill="auto" w:val="clear"/>
             <w:tcMar>
-              <w:left w:w="48" w:type="dxa"/>
+              <w:left w:w="45" w:type="dxa"/>
             </w:tcMar>
           </w:tcPr>
           <w:p>
@@ -2540,7 +2336,7 @@
             </w:tcBorders>
             <w:shd w:fill="auto" w:val="clear"/>
             <w:tcMar>
-              <w:left w:w="48" w:type="dxa"/>
+              <w:left w:w="45" w:type="dxa"/>
             </w:tcMar>
           </w:tcPr>
           <w:p>
@@ -2570,7 +2366,7 @@
             </w:tcBorders>
             <w:shd w:fill="auto" w:val="clear"/>
             <w:tcMar>
-              <w:left w:w="48" w:type="dxa"/>
+              <w:left w:w="45" w:type="dxa"/>
             </w:tcMar>
           </w:tcPr>
           <w:p>
@@ -2599,7 +2395,7 @@
             </w:tcBorders>
             <w:shd w:fill="auto" w:val="clear"/>
             <w:tcMar>
-              <w:left w:w="48" w:type="dxa"/>
+              <w:left w:w="45" w:type="dxa"/>
             </w:tcMar>
           </w:tcPr>
           <w:p>
@@ -2629,7 +2425,7 @@
             </w:tcBorders>
             <w:shd w:fill="auto" w:val="clear"/>
             <w:tcMar>
-              <w:left w:w="48" w:type="dxa"/>
+              <w:left w:w="45" w:type="dxa"/>
             </w:tcMar>
           </w:tcPr>
           <w:p>
@@ -2658,7 +2454,7 @@
             </w:tcBorders>
             <w:shd w:fill="auto" w:val="clear"/>
             <w:tcMar>
-              <w:left w:w="48" w:type="dxa"/>
+              <w:left w:w="45" w:type="dxa"/>
             </w:tcMar>
           </w:tcPr>
           <w:p>
@@ -2688,7 +2484,7 @@
             </w:tcBorders>
             <w:shd w:fill="auto" w:val="clear"/>
             <w:tcMar>
-              <w:left w:w="48" w:type="dxa"/>
+              <w:left w:w="45" w:type="dxa"/>
             </w:tcMar>
           </w:tcPr>
           <w:p>
@@ -2717,7 +2513,7 @@
             </w:tcBorders>
             <w:shd w:fill="auto" w:val="clear"/>
             <w:tcMar>
-              <w:left w:w="48" w:type="dxa"/>
+              <w:left w:w="45" w:type="dxa"/>
             </w:tcMar>
           </w:tcPr>
           <w:p>
@@ -2792,7 +2588,7 @@
         <w:pStyle w:val="Heading2"/>
         <w:numPr>
           <w:ilvl w:val="1"/>
-          <w:numId w:val="1"/>
+          <w:numId w:val="2"/>
         </w:numPr>
         <w:rPr/>
       </w:pPr>
@@ -2821,63 +2617,7 @@
       </w:pPr>
       <w:r>
         <w:rPr/>
-        <w:t xml:space="preserve">The GTB provides tools to retrieve </w:t>
-      </w:r>
-      <w:r>
-        <w:rPr/>
-        <w:t xml:space="preserve">the deployment </w:t>
-      </w:r>
-      <w:r>
-        <w:rPr/>
-        <w:t xml:space="preserve">metadata from a database. By default, a table </w:t>
-      </w:r>
-      <w:r>
-        <w:rPr/>
-        <w:t>(</w:t>
-      </w:r>
-      <w:r>
-        <w:rPr/>
-        <w:t>named deployment</w:t>
-      </w:r>
-      <w:r>
-        <w:rPr/>
-        <w:t>)</w:t>
-      </w:r>
-      <w:r>
-        <w:rPr/>
-        <w:t xml:space="preserve">  in a database </w:t>
-      </w:r>
-      <w:r>
-        <w:rPr/>
-        <w:t>(named</w:t>
-      </w:r>
-      <w:r>
-        <w:rPr/>
-        <w:t xml:space="preserve">  instrumentation</w:t>
-      </w:r>
-      <w:r>
-        <w:rPr/>
-        <w:t>)</w:t>
-      </w:r>
-      <w:r>
-        <w:rPr/>
-        <w:t xml:space="preserve"> is query to retrieve the keywords that match the fields of the deployment structure as </w:t>
-      </w:r>
-      <w:r>
-        <w:rPr/>
-        <w:t xml:space="preserve">described by table 1. </w:t>
-      </w:r>
-      <w:r>
-        <w:rPr/>
-        <w:t xml:space="preserve">Potentially, users can use any database, table and field names. However, this is not allowed yet using the configuration files. Therefore, they </w:t>
-      </w:r>
-      <w:r>
-        <w:rPr/>
-        <w:t>are required for this purpose to</w:t>
-      </w:r>
-      <w:r>
-        <w:rPr/>
-        <w:t xml:space="preserve"> edit the configDTDeploymentInfoQueryDB and/or configRTDeploymentInfoQueryDB accordingly.</w:t>
+        <w:t>The GTB provides tools to retrieve the deployment metadata from a database. By default, a table (named deployment)  in a database (named  instrumentation) is query to retrieve the keywords that match the fields of the deployment structure as described by table 1. Potentially, users can use any database, table and field names. However, this is not allowed yet using the configuration files. Therefore, they are required for this purpose to edit the configDTDeploymentInfoQueryDB and/or configRTDeploymentInfoQueryDB accordingly.</w:t>
       </w:r>
     </w:p>
     <w:p>
@@ -2899,7 +2639,7 @@
         <w:pStyle w:val="Heading2"/>
         <w:numPr>
           <w:ilvl w:val="1"/>
-          <w:numId w:val="1"/>
+          <w:numId w:val="2"/>
         </w:numPr>
         <w:rPr/>
       </w:pPr>
@@ -2923,70 +2663,32 @@
         <w:t xml:space="preserve">The deployment metadata may be input to </w:t>
       </w:r>
       <w:r>
-        <w:rPr>
-          <w:rFonts w:ascii="Liberation Serif" w:hAnsi="Liberation Serif"/>
-        </w:rPr>
+        <w:rPr/>
         <w:t xml:space="preserve">the </w:t>
       </w:r>
-      <w:hyperlink r:id="rId18">
+      <w:hyperlink r:id="rId19">
         <w:r>
           <w:rPr>
             <w:rStyle w:val="InternetLink"/>
-            <w:rFonts w:ascii="Liberation Serif" w:hAnsi="Liberation Serif"/>
           </w:rPr>
           <w:t>gliderDataProcessing</w:t>
         </w:r>
       </w:hyperlink>
       <w:r>
-        <w:rPr>
-          <w:rFonts w:ascii="Liberation Serif" w:hAnsi="Liberation Serif"/>
-        </w:rPr>
-        <w:t xml:space="preserve"> function </w:t>
-      </w:r>
-      <w:r>
-        <w:rPr>
-          <w:rFonts w:ascii="Liberation Serif" w:hAnsi="Liberation Serif"/>
-        </w:rPr>
-        <w:t xml:space="preserve">as an array of structures using the deployment_list option or as a structure to the </w:t>
-      </w:r>
-      <w:hyperlink r:id="rId19">
+        <w:rPr/>
+        <w:t xml:space="preserve"> function as an array of structures using the deployment_list option or as a structure to the </w:t>
+      </w:r>
+      <w:hyperlink r:id="rId20">
         <w:r>
           <w:rPr>
             <w:rStyle w:val="InternetLink"/>
-            <w:rFonts w:ascii="Liberation Serif" w:hAnsi="Liberation Serif"/>
           </w:rPr>
           <w:t>deploymentDataProcessing</w:t>
         </w:r>
       </w:hyperlink>
       <w:r>
-        <w:rPr>
-          <w:rFonts w:ascii="Liberation Serif" w:hAnsi="Liberation Serif"/>
-        </w:rPr>
-        <w:t xml:space="preserve"> </w:t>
-      </w:r>
-      <w:r>
-        <w:rPr>
-          <w:rFonts w:ascii="Liberation Serif" w:hAnsi="Liberation Serif"/>
-        </w:rPr>
-        <w:t xml:space="preserve">function. </w:t>
-      </w:r>
-      <w:r>
-        <w:rPr>
-          <w:rFonts w:ascii="Liberation Serif" w:hAnsi="Liberation Serif"/>
-        </w:rPr>
-        <w:t xml:space="preserve">Processing scripts do not provide this option. The required fields of the structure are  deployment_id, deployment_name, deployment_start, deployment_end, glider_name, glider_serial and glider_model. Additionally, other fields may be used to overwrite </w:t>
-      </w:r>
-      <w:r>
-        <w:rPr>
-          <w:rFonts w:ascii="Liberation Serif" w:hAnsi="Liberation Serif"/>
-        </w:rPr>
-        <w:t xml:space="preserve">values of the </w:t>
-      </w:r>
-      <w:r>
-        <w:rPr>
-          <w:rFonts w:ascii="Liberation Serif" w:hAnsi="Liberation Serif"/>
-        </w:rPr>
-        <w:t>global attributes of the NetCDF metadata.</w:t>
+        <w:rPr/>
+        <w:t xml:space="preserve"> function. Processing scripts do not provide this option. The required fields of the structure are  deployment_id, deployment_name, deployment_start, deployment_end, glider_name, glider_serial and glider_model. Additionally, other fields may be used to overwrite values of the global attributes of the NetCDF metadata.</w:t>
       </w:r>
     </w:p>
     <w:p>
@@ -2994,7 +2696,7 @@
         <w:pStyle w:val="Heading2"/>
         <w:numPr>
           <w:ilvl w:val="1"/>
-          <w:numId w:val="1"/>
+          <w:numId w:val="2"/>
         </w:numPr>
         <w:rPr/>
       </w:pPr>
@@ -3017,12 +2719,11 @@
         <w:rPr/>
         <w:t>Deployment information can also be read from a configuration file. The two processing scripts (</w:t>
       </w:r>
-      <w:hyperlink r:id="rId20">
+      <w:hyperlink r:id="rId21">
         <w:bookmarkStart w:id="9" w:name="__DdeLink__1052_11379576071"/>
         <w:r>
           <w:rPr>
             <w:rStyle w:val="SourceText"/>
-            <w:rFonts w:ascii="Liberation Serif" w:hAnsi="Liberation Serif"/>
             <w:b w:val="false"/>
             <w:i w:val="false"/>
             <w:caps w:val="false"/>
@@ -3049,16 +2750,13 @@
         <w:t xml:space="preserve">and </w:t>
       </w:r>
       <w:r>
-        <w:rPr>
-          <w:rFonts w:ascii="Liberation Serif" w:hAnsi="Liberation Serif"/>
-        </w:rPr>
+        <w:rPr/>
         <w:t xml:space="preserve"> </w:t>
       </w:r>
-      <w:hyperlink r:id="rId21">
+      <w:hyperlink r:id="rId22">
         <w:r>
           <w:rPr>
             <w:rStyle w:val="SourceText"/>
-            <w:rFonts w:ascii="Liberation Serif" w:hAnsi="Liberation Serif"/>
             <w:b w:val="false"/>
             <w:i w:val="false"/>
             <w:caps w:val="false"/>
@@ -3076,161 +2774,40 @@
         </w:r>
       </w:hyperlink>
       <w:r>
-        <w:rPr>
-          <w:rFonts w:ascii="Liberation Serif" w:hAnsi="Liberation Serif"/>
-        </w:rPr>
-        <w:t xml:space="preserve">) </w:t>
-      </w:r>
-      <w:r>
-        <w:rPr>
-          <w:rFonts w:ascii="Liberation Serif" w:hAnsi="Liberation Serif"/>
-        </w:rPr>
-        <w:t xml:space="preserve">read deployments from the config/deploymentDT.txt and config/deploymetnRT.txt files </w:t>
-      </w:r>
-      <w:r>
-        <w:rPr>
-          <w:rFonts w:ascii="Liberation Serif" w:hAnsi="Liberation Serif"/>
-        </w:rPr>
-        <w:t>(</w:t>
-      </w:r>
-      <w:r>
-        <w:rPr>
-          <w:rFonts w:ascii="Liberation Serif" w:hAnsi="Liberation Serif"/>
-        </w:rPr>
-        <w:t>respectively</w:t>
-      </w:r>
-      <w:r>
-        <w:rPr>
-          <w:rFonts w:ascii="Liberation Serif" w:hAnsi="Liberation Serif"/>
-        </w:rPr>
-        <w:t>)</w:t>
-      </w:r>
-      <w:r>
-        <w:rPr>
-          <w:rFonts w:ascii="Liberation Serif" w:hAnsi="Liberation Serif"/>
-        </w:rPr>
-        <w:t xml:space="preserve"> if the db_access.active parameter is set to 0. Any </w:t>
-      </w:r>
-      <w:r>
-        <w:rPr>
-          <w:rFonts w:ascii="Liberation Serif" w:hAnsi="Liberation Serif"/>
-        </w:rPr>
-        <w:t xml:space="preserve">custom </w:t>
-      </w:r>
-      <w:r>
-        <w:rPr>
-          <w:rFonts w:ascii="Liberation Serif" w:hAnsi="Liberation Serif"/>
-        </w:rPr>
-        <w:t xml:space="preserve">file </w:t>
-      </w:r>
-      <w:r>
-        <w:rPr>
-          <w:rFonts w:ascii="Liberation Serif" w:hAnsi="Liberation Serif"/>
-        </w:rPr>
-        <w:t>defining the deployments</w:t>
-      </w:r>
-      <w:r>
-        <w:rPr>
-          <w:rFonts w:ascii="Liberation Serif" w:hAnsi="Liberation Serif"/>
-        </w:rPr>
-        <w:t xml:space="preserve"> may be read by </w:t>
+        <w:rPr/>
+        <w:t xml:space="preserve">) read deployments from the config/deploymentDT.txt and config/deploymetnRT.txt files (respectively) if the db_access.active parameter is set to 0. Any custom file defining the deployments may be read by </w:t>
       </w:r>
       <w:bookmarkStart w:id="10" w:name="__DdeLink__4191_1137957607"/>
       <w:r>
-        <w:rPr>
-          <w:rFonts w:ascii="Liberation Serif" w:hAnsi="Liberation Serif"/>
-        </w:rPr>
+        <w:rPr/>
         <w:t xml:space="preserve">the </w:t>
       </w:r>
-      <w:hyperlink r:id="rId22">
+      <w:hyperlink r:id="rId23">
         <w:r>
           <w:rPr>
             <w:rStyle w:val="InternetLink"/>
-            <w:rFonts w:ascii="Liberation Serif" w:hAnsi="Liberation Serif"/>
           </w:rPr>
           <w:t>gliderDataProcessing</w:t>
         </w:r>
       </w:hyperlink>
       <w:r>
-        <w:rPr>
-          <w:rFonts w:ascii="Liberation Serif" w:hAnsi="Liberation Serif"/>
-        </w:rPr>
+        <w:rPr/>
         <w:t xml:space="preserve"> function</w:t>
       </w:r>
       <w:bookmarkEnd w:id="10"/>
       <w:r>
-        <w:rPr>
-          <w:rFonts w:ascii="Liberation Serif" w:hAnsi="Liberation Serif"/>
-        </w:rPr>
-        <w:t xml:space="preserve"> </w:t>
-      </w:r>
-      <w:r>
-        <w:rPr>
-          <w:rFonts w:ascii="Liberation Serif" w:hAnsi="Liberation Serif"/>
-        </w:rPr>
-        <w:t xml:space="preserve">when db_access.active is 0. </w:t>
-      </w:r>
-      <w:r>
-        <w:rPr>
-          <w:rFonts w:ascii="Liberation Serif" w:hAnsi="Liberation Serif"/>
-        </w:rPr>
-        <w:t>Users should input the file name when calling the function</w:t>
-      </w:r>
-      <w:r>
-        <w:rPr>
-          <w:rFonts w:ascii="Liberation Serif" w:hAnsi="Liberation Serif"/>
-        </w:rPr>
-        <w:t xml:space="preserve">. The deployment file should contain the information of the deployment (same as the structure) and any optional field to overwrite </w:t>
+        <w:rPr/>
+        <w:t xml:space="preserve"> when db_access.active is 0. Users should input the file name when calling the function. The deployment file should contain the information of the deployment (same as the structure) and any optional field to overwrite </w:t>
       </w:r>
       <w:bookmarkStart w:id="11" w:name="__DdeLink__4196_1137957607"/>
       <w:r>
-        <w:rPr>
-          <w:rFonts w:ascii="Liberation Serif" w:hAnsi="Liberation Serif"/>
-        </w:rPr>
+        <w:rPr/>
         <w:t>global attributes of the NetCDF metadata.</w:t>
       </w:r>
       <w:bookmarkEnd w:id="11"/>
       <w:r>
-        <w:rPr>
-          <w:rFonts w:ascii="Liberation Serif" w:hAnsi="Liberation Serif"/>
-        </w:rPr>
-        <w:t xml:space="preserve"> The deployment file can contain any amount of deployments by using the index approach. Below we present an example of </w:t>
-      </w:r>
-      <w:r>
-        <w:rPr>
-          <w:rFonts w:ascii="Liberation Serif" w:hAnsi="Liberation Serif"/>
-        </w:rPr>
-        <w:t>the definition of</w:t>
-      </w:r>
-      <w:r>
-        <w:rPr>
-          <w:rFonts w:ascii="Liberation Serif" w:hAnsi="Liberation Serif"/>
-        </w:rPr>
-        <w:t xml:space="preserve"> </w:t>
-      </w:r>
-      <w:r>
-        <w:rPr>
-          <w:rFonts w:ascii="Liberation Serif" w:hAnsi="Liberation Serif"/>
-        </w:rPr>
-        <w:t xml:space="preserve">two </w:t>
-      </w:r>
-      <w:r>
-        <w:rPr>
-          <w:rFonts w:ascii="Liberation Serif" w:hAnsi="Liberation Serif"/>
-        </w:rPr>
-        <w:t>deployment</w:t>
-      </w:r>
-      <w:r>
-        <w:rPr>
-          <w:rFonts w:ascii="Liberation Serif" w:hAnsi="Liberation Serif"/>
-        </w:rPr>
-        <w:t>s</w:t>
-      </w:r>
-      <w:r>
-        <w:rPr>
-          <w:rFonts w:ascii="Liberation Serif" w:hAnsi="Liberation Serif"/>
-        </w:rPr>
-        <w:t xml:space="preserve">: </w:t>
+        <w:rPr/>
+        <w:t xml:space="preserve"> The deployment file can contain any amount of deployments by using the index approach. Below we present an example of the definition of two deployments: </w:t>
       </w:r>
     </w:p>
     <w:p>
@@ -3263,21 +2840,11 @@
       </w:pPr>
       <w:r>
         <w:rPr>
-          <w:rFonts w:ascii="Liberation Serif" w:hAnsi="Liberation Serif"/>
           <w:color w:val="000000"/>
           <w:sz w:val="20"/>
           <w:szCs w:val="20"/>
         </w:rPr>
-        <w:t xml:space="preserve">deployment_list(1).deployment_id                = </w:t>
-      </w:r>
-      <w:r>
-        <w:rPr>
-          <w:rFonts w:ascii="Liberation Serif" w:hAnsi="Liberation Serif"/>
-          <w:color w:val="000000"/>
-          <w:sz w:val="20"/>
-          <w:szCs w:val="20"/>
-        </w:rPr>
-        <w:t>9</w:t>
+        <w:t>deployment_list(1).deployment_id                = 9</w:t>
       </w:r>
     </w:p>
     <w:p>
@@ -3296,7 +2863,6 @@
       </w:pPr>
       <w:r>
         <w:rPr>
-          <w:rFonts w:ascii="Liberation Serif" w:hAnsi="Liberation Serif"/>
           <w:color w:val="000000"/>
           <w:sz w:val="20"/>
           <w:szCs w:val="20"/>
@@ -3320,7 +2886,6 @@
       </w:pPr>
       <w:r>
         <w:rPr>
-          <w:rFonts w:ascii="Liberation Serif" w:hAnsi="Liberation Serif"/>
           <w:color w:val="000000"/>
           <w:sz w:val="20"/>
           <w:szCs w:val="20"/>
@@ -3344,7 +2909,6 @@
       </w:pPr>
       <w:r>
         <w:rPr>
-          <w:rFonts w:ascii="Liberation Serif" w:hAnsi="Liberation Serif"/>
           <w:color w:val="000000"/>
           <w:sz w:val="20"/>
           <w:szCs w:val="20"/>
@@ -3368,7 +2932,6 @@
       </w:pPr>
       <w:r>
         <w:rPr>
-          <w:rFonts w:ascii="Liberation Serif" w:hAnsi="Liberation Serif"/>
           <w:color w:val="000000"/>
           <w:sz w:val="20"/>
           <w:szCs w:val="20"/>
@@ -3392,7 +2955,6 @@
       </w:pPr>
       <w:r>
         <w:rPr>
-          <w:rFonts w:ascii="Liberation Serif" w:hAnsi="Liberation Serif"/>
           <w:color w:val="000000"/>
           <w:sz w:val="20"/>
           <w:szCs w:val="20"/>
@@ -3416,7 +2978,6 @@
       </w:pPr>
       <w:r>
         <w:rPr>
-          <w:rFonts w:ascii="Liberation Serif" w:hAnsi="Liberation Serif"/>
           <w:color w:val="000000"/>
           <w:sz w:val="20"/>
           <w:szCs w:val="20"/>
@@ -3436,7 +2997,6 @@
       </w:pPr>
       <w:r>
         <w:rPr>
-          <w:rFonts w:ascii="Liberation Serif" w:hAnsi="Liberation Serif"/>
           <w:sz w:val="20"/>
           <w:szCs w:val="20"/>
         </w:rPr>
@@ -3458,39 +3018,11 @@
       </w:pPr>
       <w:r>
         <w:rPr>
-          <w:rFonts w:ascii="Liberation Serif" w:hAnsi="Liberation Serif"/>
           <w:color w:val="000000"/>
           <w:sz w:val="20"/>
           <w:szCs w:val="20"/>
         </w:rPr>
-        <w:t>deployment_list(</w:t>
-      </w:r>
-      <w:r>
-        <w:rPr>
-          <w:rFonts w:ascii="Liberation Serif" w:hAnsi="Liberation Serif"/>
-          <w:color w:val="000000"/>
-          <w:sz w:val="20"/>
-          <w:szCs w:val="20"/>
-        </w:rPr>
-        <w:t>2</w:t>
-      </w:r>
-      <w:r>
-        <w:rPr>
-          <w:rFonts w:ascii="Liberation Serif" w:hAnsi="Liberation Serif"/>
-          <w:color w:val="000000"/>
-          <w:sz w:val="20"/>
-          <w:szCs w:val="20"/>
-        </w:rPr>
-        <w:t xml:space="preserve">).deployment_id                = </w:t>
-      </w:r>
-      <w:r>
-        <w:rPr>
-          <w:rFonts w:ascii="Liberation Serif" w:hAnsi="Liberation Serif"/>
-          <w:color w:val="000000"/>
-          <w:sz w:val="20"/>
-          <w:szCs w:val="20"/>
-        </w:rPr>
-        <w:t>10</w:t>
+        <w:t>deployment_list(2).deployment_id                = 10</w:t>
       </w:r>
     </w:p>
     <w:p>
@@ -3509,57 +3041,11 @@
       </w:pPr>
       <w:r>
         <w:rPr>
-          <w:rFonts w:ascii="Liberation Serif" w:hAnsi="Liberation Serif"/>
           <w:color w:val="000000"/>
           <w:sz w:val="20"/>
           <w:szCs w:val="20"/>
         </w:rPr>
-        <w:t>deployment_list(</w:t>
-      </w:r>
-      <w:r>
-        <w:rPr>
-          <w:rFonts w:ascii="Liberation Serif" w:hAnsi="Liberation Serif"/>
-          <w:color w:val="000000"/>
-          <w:sz w:val="20"/>
-          <w:szCs w:val="20"/>
-        </w:rPr>
-        <w:t>2</w:t>
-      </w:r>
-      <w:r>
-        <w:rPr>
-          <w:rFonts w:ascii="Liberation Serif" w:hAnsi="Liberation Serif"/>
-          <w:color w:val="000000"/>
-          <w:sz w:val="20"/>
-          <w:szCs w:val="20"/>
-        </w:rPr>
-        <w:t>).deployment_name          = NOV2017_</w:t>
-      </w:r>
-      <w:r>
-        <w:rPr>
-          <w:rFonts w:ascii="Liberation Serif" w:hAnsi="Liberation Serif"/>
-          <w:color w:val="000000"/>
-          <w:sz w:val="20"/>
-          <w:szCs w:val="20"/>
-        </w:rPr>
-        <w:t>SDEEP04</w:t>
-      </w:r>
-      <w:r>
-        <w:rPr>
-          <w:rFonts w:ascii="Liberation Serif" w:hAnsi="Liberation Serif"/>
-          <w:color w:val="000000"/>
-          <w:sz w:val="20"/>
-          <w:szCs w:val="20"/>
-        </w:rPr>
-        <w:t>_GFMR006</w:t>
-      </w:r>
-      <w:r>
-        <w:rPr>
-          <w:rFonts w:ascii="Liberation Serif" w:hAnsi="Liberation Serif"/>
-          <w:color w:val="000000"/>
-          <w:sz w:val="20"/>
-          <w:szCs w:val="20"/>
-        </w:rPr>
-        <w:t>5</w:t>
+        <w:t>deployment_list(2).deployment_name          = NOV2017_SDEEP04_GFMR0065</w:t>
       </w:r>
     </w:p>
     <w:p>
@@ -3578,30 +3064,11 @@
       </w:pPr>
       <w:r>
         <w:rPr>
-          <w:rFonts w:ascii="Liberation Serif" w:hAnsi="Liberation Serif"/>
           <w:color w:val="000000"/>
           <w:sz w:val="20"/>
           <w:szCs w:val="20"/>
         </w:rPr>
-        <w:t>deployment_list(</w:t>
-      </w:r>
-      <w:r>
-        <w:rPr>
-          <w:rFonts w:ascii="Liberation Serif" w:hAnsi="Liberation Serif"/>
-          <w:color w:val="000000"/>
-          <w:sz w:val="20"/>
-          <w:szCs w:val="20"/>
-        </w:rPr>
-        <w:t>2</w:t>
-      </w:r>
-      <w:r>
-        <w:rPr>
-          <w:rFonts w:ascii="Liberation Serif" w:hAnsi="Liberation Serif"/>
-          <w:color w:val="000000"/>
-          <w:sz w:val="20"/>
-          <w:szCs w:val="20"/>
-        </w:rPr>
-        <w:t>).deployment_initial_date = 7.3700e+05</w:t>
+        <w:t>deployment_list(2).deployment_initial_date = 7.3700e+05</w:t>
       </w:r>
     </w:p>
     <w:p>
@@ -3620,30 +3087,11 @@
       </w:pPr>
       <w:r>
         <w:rPr>
-          <w:rFonts w:ascii="Liberation Serif" w:hAnsi="Liberation Serif"/>
           <w:color w:val="000000"/>
           <w:sz w:val="20"/>
           <w:szCs w:val="20"/>
         </w:rPr>
-        <w:t>deployment_list(</w:t>
-      </w:r>
-      <w:r>
-        <w:rPr>
-          <w:rFonts w:ascii="Liberation Serif" w:hAnsi="Liberation Serif"/>
-          <w:color w:val="000000"/>
-          <w:sz w:val="20"/>
-          <w:szCs w:val="20"/>
-        </w:rPr>
-        <w:t>2</w:t>
-      </w:r>
-      <w:r>
-        <w:rPr>
-          <w:rFonts w:ascii="Liberation Serif" w:hAnsi="Liberation Serif"/>
-          <w:color w:val="000000"/>
-          <w:sz w:val="20"/>
-          <w:szCs w:val="20"/>
-        </w:rPr>
-        <w:t>).deployment_end_date     = NaN</w:t>
+        <w:t>deployment_list(2).deployment_end_date     = NaN</w:t>
       </w:r>
     </w:p>
     <w:p>
@@ -3662,39 +3110,11 @@
       </w:pPr>
       <w:r>
         <w:rPr>
-          <w:rFonts w:ascii="Liberation Serif" w:hAnsi="Liberation Serif"/>
           <w:color w:val="000000"/>
           <w:sz w:val="20"/>
           <w:szCs w:val="20"/>
         </w:rPr>
-        <w:t>deployment_list(</w:t>
-      </w:r>
-      <w:r>
-        <w:rPr>
-          <w:rFonts w:ascii="Liberation Serif" w:hAnsi="Liberation Serif"/>
-          <w:color w:val="000000"/>
-          <w:sz w:val="20"/>
-          <w:szCs w:val="20"/>
-        </w:rPr>
-        <w:t>2</w:t>
-      </w:r>
-      <w:r>
-        <w:rPr>
-          <w:rFonts w:ascii="Liberation Serif" w:hAnsi="Liberation Serif"/>
-          <w:color w:val="000000"/>
-          <w:sz w:val="20"/>
-          <w:szCs w:val="20"/>
-        </w:rPr>
-        <w:t xml:space="preserve">).platform_name                = </w:t>
-      </w:r>
-      <w:r>
-        <w:rPr>
-          <w:rFonts w:ascii="Liberation Serif" w:hAnsi="Liberation Serif"/>
-          <w:color w:val="000000"/>
-          <w:sz w:val="20"/>
-          <w:szCs w:val="20"/>
-        </w:rPr>
-        <w:t>sdeep04</w:t>
+        <w:t>deployment_list(2).platform_name                = sdeep04</w:t>
       </w:r>
     </w:p>
     <w:p>
@@ -3713,39 +3133,11 @@
       </w:pPr>
       <w:r>
         <w:rPr>
-          <w:rFonts w:ascii="Liberation Serif" w:hAnsi="Liberation Serif"/>
           <w:color w:val="000000"/>
           <w:sz w:val="20"/>
           <w:szCs w:val="20"/>
         </w:rPr>
-        <w:t>deployment_list(</w:t>
-      </w:r>
-      <w:r>
-        <w:rPr>
-          <w:rFonts w:ascii="Liberation Serif" w:hAnsi="Liberation Serif"/>
-          <w:color w:val="000000"/>
-          <w:sz w:val="20"/>
-          <w:szCs w:val="20"/>
-        </w:rPr>
-        <w:t>2</w:t>
-      </w:r>
-      <w:r>
-        <w:rPr>
-          <w:rFonts w:ascii="Liberation Serif" w:hAnsi="Liberation Serif"/>
-          <w:color w:val="000000"/>
-          <w:sz w:val="20"/>
-          <w:szCs w:val="20"/>
-        </w:rPr>
-        <w:t>).instrument_serial             = 5</w:t>
-      </w:r>
-      <w:r>
-        <w:rPr>
-          <w:rFonts w:ascii="Liberation Serif" w:hAnsi="Liberation Serif"/>
-          <w:color w:val="000000"/>
-          <w:sz w:val="20"/>
-          <w:szCs w:val="20"/>
-        </w:rPr>
-        <w:t>20</w:t>
+        <w:t>deployment_list(2).instrument_serial             = 520</w:t>
       </w:r>
     </w:p>
     <w:p>
@@ -3764,30 +3156,11 @@
       </w:pPr>
       <w:r>
         <w:rPr>
-          <w:rFonts w:ascii="Liberation Serif" w:hAnsi="Liberation Serif"/>
           <w:color w:val="000000"/>
           <w:sz w:val="20"/>
           <w:szCs w:val="20"/>
         </w:rPr>
-        <w:t>deployment_list(</w:t>
-      </w:r>
-      <w:r>
-        <w:rPr>
-          <w:rFonts w:ascii="Liberation Serif" w:hAnsi="Liberation Serif"/>
-          <w:color w:val="000000"/>
-          <w:sz w:val="20"/>
-          <w:szCs w:val="20"/>
-        </w:rPr>
-        <w:t>2</w:t>
-      </w:r>
-      <w:r>
-        <w:rPr>
-          <w:rFonts w:ascii="Liberation Serif" w:hAnsi="Liberation Serif"/>
-          <w:color w:val="000000"/>
-          <w:sz w:val="20"/>
-          <w:szCs w:val="20"/>
-        </w:rPr>
-        <w:t>).instrument_model            = Slocum G2 Deep</w:t>
+        <w:t>deployment_list(2).instrument_model            = Slocum G2 Deep</w:t>
       </w:r>
     </w:p>
     <w:p>
@@ -3806,7 +3179,6 @@
       </w:pPr>
       <w:r>
         <w:rPr>
-          <w:rFonts w:ascii="Liberation Serif" w:hAnsi="Liberation Serif"/>
           <w:color w:val="000000"/>
           <w:sz w:val="20"/>
           <w:szCs w:val="20"/>
@@ -3830,7 +3202,6 @@
       </w:pPr>
       <w:r>
         <w:rPr>
-          <w:rFonts w:ascii="Liberation Serif" w:hAnsi="Liberation Serif"/>
           <w:color w:val="000000"/>
           <w:sz w:val="20"/>
           <w:szCs w:val="20"/>
@@ -4293,6 +3664,98 @@
   <w:abstractNum w:abstractNumId="5">
     <w:lvl w:ilvl="0">
       <w:start w:val="1"/>
+      <w:numFmt w:val="none"/>
+      <w:suff w:val="nothing"/>
+      <w:lvlText w:val=""/>
+      <w:lvlJc w:val="left"/>
+      <w:pPr>
+        <w:ind w:left="432" w:hanging="432"/>
+      </w:pPr>
+    </w:lvl>
+    <w:lvl w:ilvl="1">
+      <w:start w:val="1"/>
+      <w:numFmt w:val="none"/>
+      <w:suff w:val="nothing"/>
+      <w:lvlText w:val=""/>
+      <w:lvlJc w:val="left"/>
+      <w:pPr>
+        <w:ind w:left="576" w:hanging="576"/>
+      </w:pPr>
+    </w:lvl>
+    <w:lvl w:ilvl="2">
+      <w:start w:val="1"/>
+      <w:numFmt w:val="none"/>
+      <w:suff w:val="nothing"/>
+      <w:lvlText w:val=""/>
+      <w:lvlJc w:val="left"/>
+      <w:pPr>
+        <w:ind w:left="720" w:hanging="720"/>
+      </w:pPr>
+    </w:lvl>
+    <w:lvl w:ilvl="3">
+      <w:start w:val="1"/>
+      <w:numFmt w:val="none"/>
+      <w:suff w:val="nothing"/>
+      <w:lvlText w:val=""/>
+      <w:lvlJc w:val="left"/>
+      <w:pPr>
+        <w:ind w:left="864" w:hanging="864"/>
+      </w:pPr>
+    </w:lvl>
+    <w:lvl w:ilvl="4">
+      <w:start w:val="1"/>
+      <w:numFmt w:val="none"/>
+      <w:suff w:val="nothing"/>
+      <w:lvlText w:val=""/>
+      <w:lvlJc w:val="left"/>
+      <w:pPr>
+        <w:ind w:left="1008" w:hanging="1008"/>
+      </w:pPr>
+    </w:lvl>
+    <w:lvl w:ilvl="5">
+      <w:start w:val="1"/>
+      <w:numFmt w:val="none"/>
+      <w:suff w:val="nothing"/>
+      <w:lvlText w:val=""/>
+      <w:lvlJc w:val="left"/>
+      <w:pPr>
+        <w:ind w:left="1152" w:hanging="1152"/>
+      </w:pPr>
+    </w:lvl>
+    <w:lvl w:ilvl="6">
+      <w:start w:val="1"/>
+      <w:numFmt w:val="none"/>
+      <w:suff w:val="nothing"/>
+      <w:lvlText w:val=""/>
+      <w:lvlJc w:val="left"/>
+      <w:pPr>
+        <w:ind w:left="1296" w:hanging="1296"/>
+      </w:pPr>
+    </w:lvl>
+    <w:lvl w:ilvl="7">
+      <w:start w:val="1"/>
+      <w:numFmt w:val="none"/>
+      <w:suff w:val="nothing"/>
+      <w:lvlText w:val=""/>
+      <w:lvlJc w:val="left"/>
+      <w:pPr>
+        <w:ind w:left="1440" w:hanging="1440"/>
+      </w:pPr>
+    </w:lvl>
+    <w:lvl w:ilvl="8">
+      <w:start w:val="1"/>
+      <w:numFmt w:val="none"/>
+      <w:suff w:val="nothing"/>
+      <w:lvlText w:val=""/>
+      <w:lvlJc w:val="left"/>
+      <w:pPr>
+        <w:ind w:left="1584" w:hanging="1584"/>
+      </w:pPr>
+    </w:lvl>
+  </w:abstractNum>
+  <w:abstractNum w:abstractNumId="6">
+    <w:lvl w:ilvl="0">
+      <w:start w:val="1"/>
       <w:numFmt w:val="bullet"/>
       <w:lvlText w:val=""/>
       <w:lvlJc w:val="left"/>
@@ -4438,7 +3901,7 @@
       </w:rPr>
     </w:lvl>
   </w:abstractNum>
-  <w:abstractNum w:abstractNumId="6">
+  <w:abstractNum w:abstractNumId="7">
     <w:lvl w:ilvl="0">
       <w:start w:val="1"/>
       <w:numFmt w:val="bullet"/>
@@ -4606,6 +4069,9 @@
   </w:num>
   <w:num w:numId="6">
     <w:abstractNumId w:val="6"/>
+  </w:num>
+  <w:num w:numId="7">
+    <w:abstractNumId w:val="7"/>
   </w:num>
 </w:numbering>
 </file>
@@ -5964,6 +5430,139 @@
       <w:rFonts w:cs="OpenSymbol"/>
     </w:rPr>
   </w:style>
+  <w:style w:type="character" w:styleId="ListLabel172">
+    <w:name w:val="ListLabel 172"/>
+    <w:qFormat/>
+    <w:rPr>
+      <w:rFonts w:ascii="Arial" w:hAnsi="Arial" w:cs="OpenSymbol"/>
+      <w:sz w:val="22"/>
+    </w:rPr>
+  </w:style>
+  <w:style w:type="character" w:styleId="ListLabel173">
+    <w:name w:val="ListLabel 173"/>
+    <w:qFormat/>
+    <w:rPr>
+      <w:rFonts w:ascii="Arial" w:hAnsi="Arial" w:cs="OpenSymbol"/>
+      <w:sz w:val="22"/>
+    </w:rPr>
+  </w:style>
+  <w:style w:type="character" w:styleId="ListLabel174">
+    <w:name w:val="ListLabel 174"/>
+    <w:qFormat/>
+    <w:rPr>
+      <w:rFonts w:cs="OpenSymbol"/>
+    </w:rPr>
+  </w:style>
+  <w:style w:type="character" w:styleId="ListLabel175">
+    <w:name w:val="ListLabel 175"/>
+    <w:qFormat/>
+    <w:rPr>
+      <w:rFonts w:cs="OpenSymbol"/>
+    </w:rPr>
+  </w:style>
+  <w:style w:type="character" w:styleId="ListLabel176">
+    <w:name w:val="ListLabel 176"/>
+    <w:qFormat/>
+    <w:rPr>
+      <w:rFonts w:cs="OpenSymbol"/>
+    </w:rPr>
+  </w:style>
+  <w:style w:type="character" w:styleId="ListLabel177">
+    <w:name w:val="ListLabel 177"/>
+    <w:qFormat/>
+    <w:rPr>
+      <w:rFonts w:cs="OpenSymbol"/>
+    </w:rPr>
+  </w:style>
+  <w:style w:type="character" w:styleId="ListLabel178">
+    <w:name w:val="ListLabel 178"/>
+    <w:qFormat/>
+    <w:rPr>
+      <w:rFonts w:cs="OpenSymbol"/>
+    </w:rPr>
+  </w:style>
+  <w:style w:type="character" w:styleId="ListLabel179">
+    <w:name w:val="ListLabel 179"/>
+    <w:qFormat/>
+    <w:rPr>
+      <w:rFonts w:cs="OpenSymbol"/>
+    </w:rPr>
+  </w:style>
+  <w:style w:type="character" w:styleId="ListLabel180">
+    <w:name w:val="ListLabel 180"/>
+    <w:qFormat/>
+    <w:rPr>
+      <w:rFonts w:cs="OpenSymbol"/>
+    </w:rPr>
+  </w:style>
+  <w:style w:type="character" w:styleId="ListLabel181">
+    <w:name w:val="ListLabel 181"/>
+    <w:qFormat/>
+    <w:rPr>
+      <w:rFonts w:ascii="Liberation Serif" w:hAnsi="Liberation Serif" w:cs="OpenSymbol"/>
+      <w:sz w:val="24"/>
+    </w:rPr>
+  </w:style>
+  <w:style w:type="character" w:styleId="ListLabel182">
+    <w:name w:val="ListLabel 182"/>
+    <w:qFormat/>
+    <w:rPr>
+      <w:rFonts w:ascii="Liberation Serif" w:hAnsi="Liberation Serif" w:cs="OpenSymbol"/>
+      <w:b w:val="false"/>
+      <w:sz w:val="24"/>
+    </w:rPr>
+  </w:style>
+  <w:style w:type="character" w:styleId="ListLabel183">
+    <w:name w:val="ListLabel 183"/>
+    <w:qFormat/>
+    <w:rPr>
+      <w:rFonts w:cs="OpenSymbol"/>
+      <w:b w:val="false"/>
+      <w:sz w:val="24"/>
+    </w:rPr>
+  </w:style>
+  <w:style w:type="character" w:styleId="ListLabel184">
+    <w:name w:val="ListLabel 184"/>
+    <w:qFormat/>
+    <w:rPr>
+      <w:rFonts w:cs="OpenSymbol"/>
+    </w:rPr>
+  </w:style>
+  <w:style w:type="character" w:styleId="ListLabel185">
+    <w:name w:val="ListLabel 185"/>
+    <w:qFormat/>
+    <w:rPr>
+      <w:rFonts w:cs="OpenSymbol"/>
+    </w:rPr>
+  </w:style>
+  <w:style w:type="character" w:styleId="ListLabel186">
+    <w:name w:val="ListLabel 186"/>
+    <w:qFormat/>
+    <w:rPr>
+      <w:rFonts w:cs="OpenSymbol"/>
+    </w:rPr>
+  </w:style>
+  <w:style w:type="character" w:styleId="ListLabel187">
+    <w:name w:val="ListLabel 187"/>
+    <w:qFormat/>
+    <w:rPr>
+      <w:rFonts w:cs="OpenSymbol"/>
+    </w:rPr>
+  </w:style>
+  <w:style w:type="character" w:styleId="ListLabel188">
+    <w:name w:val="ListLabel 188"/>
+    <w:qFormat/>
+    <w:rPr>
+      <w:rFonts w:cs="OpenSymbol"/>
+    </w:rPr>
+  </w:style>
+  <w:style w:type="character" w:styleId="ListLabel189">
+    <w:name w:val="ListLabel 189"/>
+    <w:qFormat/>
+    <w:rPr>
+      <w:rFonts w:cs="OpenSymbol"/>
+    </w:rPr>
+  </w:style>
   <w:style w:type="paragraph" w:styleId="Heading">
     <w:name w:val="Heading"/>
     <w:basedOn w:val="Normal"/>

</xml_diff>